<commit_message>
Final commit ITPD docx and Pdf delivery version
</commit_message>
<xml_diff>
--- a/ITPD/ITPD.docx
+++ b/ITPD/ITPD.docx
@@ -1078,7 +1078,7 @@
           <w:sz w:val="32"/>
           <w:szCs w:val="40"/>
         </w:rPr>
-        <w:t xml:space="preserve"> </w:t>
+        <w:t xml:space="preserve"> -----</w:t>
       </w:r>
       <w:r>
         <w:rPr>
@@ -1086,7 +1086,7 @@
           <w:sz w:val="32"/>
           <w:szCs w:val="40"/>
         </w:rPr>
-        <w:t>-----</w:t>
+        <w:t>---------------------------</w:t>
       </w:r>
       <w:r>
         <w:rPr>
@@ -1094,33 +1094,33 @@
           <w:sz w:val="32"/>
           <w:szCs w:val="40"/>
         </w:rPr>
-        <w:t>---------------------------</w:t>
-      </w:r>
-      <w:r>
+        <w:t>-11</w:t>
+      </w:r>
+    </w:p>
+    <w:p>
+      <w:pPr>
+        <w:ind w:left="510" w:firstLine="708"/>
         <w:rPr>
           <w:rFonts w:ascii="Bodoni MT" w:hAnsi="Bodoni MT"/>
           <w:sz w:val="32"/>
           <w:szCs w:val="40"/>
         </w:rPr>
-        <w:t>-11</w:t>
-      </w:r>
-    </w:p>
-    <w:p>
-      <w:pPr>
-        <w:ind w:left="510" w:firstLine="708"/>
+      </w:pPr>
+      <w:r>
         <w:rPr>
           <w:rFonts w:ascii="Bodoni MT" w:hAnsi="Bodoni MT"/>
           <w:sz w:val="32"/>
           <w:szCs w:val="40"/>
         </w:rPr>
-      </w:pPr>
+        <w:t>3.3) Integration test case I1</w:t>
+      </w:r>
       <w:r>
         <w:rPr>
           <w:rFonts w:ascii="Bodoni MT" w:hAnsi="Bodoni MT"/>
           <w:sz w:val="32"/>
           <w:szCs w:val="40"/>
         </w:rPr>
-        <w:t>3</w:t>
+        <w:t>-----------------------------------------</w:t>
       </w:r>
       <w:r>
         <w:rPr>
@@ -1128,41 +1128,41 @@
           <w:sz w:val="32"/>
           <w:szCs w:val="40"/>
         </w:rPr>
-        <w:t>.3) Integration test case I1</w:t>
-      </w:r>
-      <w:r>
+        <w:t>11</w:t>
+      </w:r>
+    </w:p>
+    <w:p>
+      <w:pPr>
+        <w:ind w:left="510" w:firstLine="708"/>
         <w:rPr>
           <w:rFonts w:ascii="Bodoni MT" w:hAnsi="Bodoni MT"/>
           <w:sz w:val="32"/>
           <w:szCs w:val="40"/>
         </w:rPr>
-        <w:t>-----------------------------------------</w:t>
-      </w:r>
+      </w:pPr>
       <w:r>
         <w:rPr>
           <w:rFonts w:ascii="Bodoni MT" w:hAnsi="Bodoni MT"/>
           <w:sz w:val="32"/>
           <w:szCs w:val="40"/>
         </w:rPr>
-        <w:t>11</w:t>
-      </w:r>
-    </w:p>
-    <w:p>
-      <w:pPr>
-        <w:ind w:left="510" w:firstLine="708"/>
+        <w:t>3.2) Integration test case I2</w:t>
+      </w:r>
+      <w:r>
         <w:rPr>
           <w:rFonts w:ascii="Bodoni MT" w:hAnsi="Bodoni MT"/>
           <w:sz w:val="32"/>
           <w:szCs w:val="40"/>
         </w:rPr>
-      </w:pPr>
+        <w:t>-----------------------------------------</w:t>
+      </w:r>
       <w:r>
         <w:rPr>
           <w:rFonts w:ascii="Bodoni MT" w:hAnsi="Bodoni MT"/>
           <w:sz w:val="32"/>
           <w:szCs w:val="40"/>
         </w:rPr>
-        <w:t>3.2) Integration test case I2</w:t>
+        <w:t>-</w:t>
       </w:r>
       <w:r>
         <w:rPr>
@@ -1170,41 +1170,41 @@
           <w:sz w:val="32"/>
           <w:szCs w:val="40"/>
         </w:rPr>
-        <w:t>-----------------------------------------</w:t>
-      </w:r>
-      <w:r>
+        <w:t>11</w:t>
+      </w:r>
+    </w:p>
+    <w:p>
+      <w:pPr>
+        <w:ind w:left="510" w:firstLine="708"/>
         <w:rPr>
           <w:rFonts w:ascii="Bodoni MT" w:hAnsi="Bodoni MT"/>
           <w:sz w:val="32"/>
           <w:szCs w:val="40"/>
         </w:rPr>
-        <w:t>-</w:t>
-      </w:r>
+      </w:pPr>
       <w:r>
         <w:rPr>
           <w:rFonts w:ascii="Bodoni MT" w:hAnsi="Bodoni MT"/>
           <w:sz w:val="32"/>
           <w:szCs w:val="40"/>
         </w:rPr>
-        <w:t>11</w:t>
-      </w:r>
-    </w:p>
-    <w:p>
-      <w:pPr>
-        <w:ind w:left="510" w:firstLine="708"/>
+        <w:t>3</w:t>
+      </w:r>
+      <w:r>
         <w:rPr>
           <w:rFonts w:ascii="Bodoni MT" w:hAnsi="Bodoni MT"/>
           <w:sz w:val="32"/>
           <w:szCs w:val="40"/>
         </w:rPr>
-      </w:pPr>
+        <w:t xml:space="preserve">.3) </w:t>
+      </w:r>
       <w:r>
         <w:rPr>
           <w:rFonts w:ascii="Bodoni MT" w:hAnsi="Bodoni MT"/>
           <w:sz w:val="32"/>
           <w:szCs w:val="40"/>
         </w:rPr>
-        <w:t>3</w:t>
+        <w:t>Screen-------------------------------------</w:t>
       </w:r>
       <w:r>
         <w:rPr>
@@ -1212,7 +1212,7 @@
           <w:sz w:val="32"/>
           <w:szCs w:val="40"/>
         </w:rPr>
-        <w:t xml:space="preserve">.3) </w:t>
+        <w:t>-</w:t>
       </w:r>
       <w:r>
         <w:rPr>
@@ -1220,7 +1220,7 @@
           <w:sz w:val="32"/>
           <w:szCs w:val="40"/>
         </w:rPr>
-        <w:t>Screen-------------------------------------</w:t>
+        <w:t>-----------------</w:t>
       </w:r>
       <w:r>
         <w:rPr>
@@ -1228,7 +1228,7 @@
           <w:sz w:val="32"/>
           <w:szCs w:val="40"/>
         </w:rPr>
-        <w:t>-</w:t>
+        <w:t>--------</w:t>
       </w:r>
       <w:r>
         <w:rPr>
@@ -1236,41 +1236,41 @@
           <w:sz w:val="32"/>
           <w:szCs w:val="40"/>
         </w:rPr>
-        <w:t>-----------------</w:t>
-      </w:r>
-      <w:r>
+        <w:t>20</w:t>
+      </w:r>
+    </w:p>
+    <w:p>
+      <w:pPr>
+        <w:ind w:left="510" w:firstLine="708"/>
         <w:rPr>
           <w:rFonts w:ascii="Bodoni MT" w:hAnsi="Bodoni MT"/>
           <w:sz w:val="32"/>
           <w:szCs w:val="40"/>
         </w:rPr>
-        <w:t>--------</w:t>
-      </w:r>
+      </w:pPr>
       <w:r>
         <w:rPr>
           <w:rFonts w:ascii="Bodoni MT" w:hAnsi="Bodoni MT"/>
           <w:sz w:val="32"/>
           <w:szCs w:val="40"/>
         </w:rPr>
-        <w:t>19</w:t>
-      </w:r>
-    </w:p>
-    <w:p>
-      <w:pPr>
-        <w:ind w:left="510" w:firstLine="708"/>
+        <w:t>3.4) Web application------</w:t>
+      </w:r>
+      <w:r>
         <w:rPr>
           <w:rFonts w:ascii="Bodoni MT" w:hAnsi="Bodoni MT"/>
           <w:sz w:val="32"/>
           <w:szCs w:val="40"/>
         </w:rPr>
-      </w:pPr>
+        <w:t>-----------------------------------</w:t>
+      </w:r>
       <w:r>
         <w:rPr>
           <w:rFonts w:ascii="Bodoni MT" w:hAnsi="Bodoni MT"/>
           <w:sz w:val="32"/>
           <w:szCs w:val="40"/>
         </w:rPr>
-        <w:t>3.4) Web application------</w:t>
+        <w:t>--------</w:t>
       </w:r>
       <w:r>
         <w:rPr>
@@ -1278,41 +1278,41 @@
           <w:sz w:val="32"/>
           <w:szCs w:val="40"/>
         </w:rPr>
-        <w:t>-----------------------------------</w:t>
-      </w:r>
-      <w:r>
+        <w:t>-20</w:t>
+      </w:r>
+    </w:p>
+    <w:p>
+      <w:pPr>
+        <w:ind w:left="510" w:firstLine="708"/>
         <w:rPr>
           <w:rFonts w:ascii="Bodoni MT" w:hAnsi="Bodoni MT"/>
           <w:sz w:val="32"/>
           <w:szCs w:val="40"/>
         </w:rPr>
-        <w:t>--------</w:t>
-      </w:r>
+      </w:pPr>
       <w:r>
         <w:rPr>
           <w:rFonts w:ascii="Bodoni MT" w:hAnsi="Bodoni MT"/>
           <w:sz w:val="32"/>
           <w:szCs w:val="40"/>
         </w:rPr>
-        <w:t>-20</w:t>
-      </w:r>
-    </w:p>
-    <w:p>
-      <w:pPr>
-        <w:ind w:left="510" w:firstLine="708"/>
+        <w:t>3</w:t>
+      </w:r>
+      <w:r>
         <w:rPr>
           <w:rFonts w:ascii="Bodoni MT" w:hAnsi="Bodoni MT"/>
           <w:sz w:val="32"/>
           <w:szCs w:val="40"/>
         </w:rPr>
-      </w:pPr>
+        <w:t xml:space="preserve">.5) </w:t>
+      </w:r>
       <w:r>
         <w:rPr>
           <w:rFonts w:ascii="Bodoni MT" w:hAnsi="Bodoni MT"/>
           <w:sz w:val="32"/>
           <w:szCs w:val="40"/>
         </w:rPr>
-        <w:t>3</w:t>
+        <w:t>Mobile application</w:t>
       </w:r>
       <w:r>
         <w:rPr>
@@ -1320,7 +1320,7 @@
           <w:sz w:val="32"/>
           <w:szCs w:val="40"/>
         </w:rPr>
-        <w:t xml:space="preserve">.5) </w:t>
+        <w:t>-</w:t>
       </w:r>
       <w:r>
         <w:rPr>
@@ -1328,7 +1328,7 @@
           <w:sz w:val="32"/>
           <w:szCs w:val="40"/>
         </w:rPr>
-        <w:t>Mobile application</w:t>
+        <w:t>-------------------------------------------</w:t>
       </w:r>
       <w:r>
         <w:rPr>
@@ -1336,7 +1336,7 @@
           <w:sz w:val="32"/>
           <w:szCs w:val="40"/>
         </w:rPr>
-        <w:t>-</w:t>
+        <w:t>---</w:t>
       </w:r>
       <w:r>
         <w:rPr>
@@ -1344,41 +1344,41 @@
           <w:sz w:val="32"/>
           <w:szCs w:val="40"/>
         </w:rPr>
-        <w:t>-------------------------------------------</w:t>
-      </w:r>
-      <w:r>
+        <w:t>21</w:t>
+      </w:r>
+    </w:p>
+    <w:p>
+      <w:pPr>
+        <w:ind w:left="510" w:firstLine="708"/>
         <w:rPr>
           <w:rFonts w:ascii="Bodoni MT" w:hAnsi="Bodoni MT"/>
           <w:sz w:val="32"/>
           <w:szCs w:val="40"/>
         </w:rPr>
-        <w:t>---</w:t>
-      </w:r>
+      </w:pPr>
       <w:r>
         <w:rPr>
           <w:rFonts w:ascii="Bodoni MT" w:hAnsi="Bodoni MT"/>
           <w:sz w:val="32"/>
           <w:szCs w:val="40"/>
         </w:rPr>
-        <w:t>20</w:t>
-      </w:r>
-    </w:p>
-    <w:p>
-      <w:pPr>
-        <w:ind w:left="510" w:firstLine="708"/>
+        <w:t>3.6</w:t>
+      </w:r>
+      <w:r>
         <w:rPr>
           <w:rFonts w:ascii="Bodoni MT" w:hAnsi="Bodoni MT"/>
           <w:sz w:val="32"/>
           <w:szCs w:val="40"/>
         </w:rPr>
-      </w:pPr>
+        <w:t xml:space="preserve">) </w:t>
+      </w:r>
       <w:r>
         <w:rPr>
           <w:rFonts w:ascii="Bodoni MT" w:hAnsi="Bodoni MT"/>
           <w:sz w:val="32"/>
           <w:szCs w:val="40"/>
         </w:rPr>
-        <w:t>3</w:t>
+        <w:t>Testing procedure for reaching the goals</w:t>
       </w:r>
       <w:r>
         <w:rPr>
@@ -1386,7 +1386,7 @@
           <w:sz w:val="32"/>
           <w:szCs w:val="40"/>
         </w:rPr>
-        <w:t>.6</w:t>
+        <w:t>-----------------</w:t>
       </w:r>
       <w:r>
         <w:rPr>
@@ -1394,7 +1394,7 @@
           <w:sz w:val="32"/>
           <w:szCs w:val="40"/>
         </w:rPr>
-        <w:t xml:space="preserve">) </w:t>
+        <w:t>---</w:t>
       </w:r>
       <w:r>
         <w:rPr>
@@ -1402,60 +1402,60 @@
           <w:sz w:val="32"/>
           <w:szCs w:val="40"/>
         </w:rPr>
-        <w:t>Testing procedure for reaching the goals</w:t>
-      </w:r>
-      <w:r>
+        <w:t>21</w:t>
+      </w:r>
+    </w:p>
+    <w:p>
+      <w:pPr>
+        <w:ind w:left="510"/>
         <w:rPr>
           <w:rFonts w:ascii="Bodoni MT" w:hAnsi="Bodoni MT"/>
           <w:sz w:val="32"/>
           <w:szCs w:val="40"/>
         </w:rPr>
-        <w:t>-----------------</w:t>
-      </w:r>
+      </w:pPr>
       <w:r>
         <w:rPr>
           <w:rFonts w:ascii="Bodoni MT" w:hAnsi="Bodoni MT"/>
           <w:sz w:val="32"/>
           <w:szCs w:val="40"/>
-        </w:rPr>
-        <w:t>---</w:t>
+          <w:lang w:val="en-GB"/>
+        </w:rPr>
+        <w:lastRenderedPageBreak/>
+        <w:t xml:space="preserve">4) </w:t>
       </w:r>
       <w:r>
         <w:rPr>
           <w:rFonts w:ascii="Bodoni MT" w:hAnsi="Bodoni MT"/>
           <w:sz w:val="32"/>
           <w:szCs w:val="40"/>
-        </w:rPr>
-        <w:t>20</w:t>
-      </w:r>
-    </w:p>
-    <w:p>
-      <w:pPr>
-        <w:ind w:left="510"/>
+          <w:lang w:val="en-GB"/>
+        </w:rPr>
+        <w:t>Individual steps and test description</w:t>
+      </w:r>
+      <w:r>
         <w:rPr>
           <w:rFonts w:ascii="Bodoni MT" w:hAnsi="Bodoni MT"/>
           <w:sz w:val="32"/>
           <w:szCs w:val="40"/>
         </w:rPr>
-      </w:pPr>
+        <w:t>--------------</w:t>
+      </w:r>
       <w:r>
         <w:rPr>
           <w:rFonts w:ascii="Bodoni MT" w:hAnsi="Bodoni MT"/>
           <w:sz w:val="32"/>
           <w:szCs w:val="40"/>
-          <w:lang w:val="en-GB"/>
-        </w:rPr>
-        <w:lastRenderedPageBreak/>
-        <w:t xml:space="preserve">4) </w:t>
+        </w:rPr>
+        <w:t>---------</w:t>
       </w:r>
       <w:r>
         <w:rPr>
           <w:rFonts w:ascii="Bodoni MT" w:hAnsi="Bodoni MT"/>
           <w:sz w:val="32"/>
           <w:szCs w:val="40"/>
-          <w:lang w:val="en-GB"/>
-        </w:rPr>
-        <w:t>Individual steps and test description</w:t>
+        </w:rPr>
+        <w:t>----</w:t>
       </w:r>
       <w:r>
         <w:rPr>
@@ -1463,7 +1463,7 @@
           <w:sz w:val="32"/>
           <w:szCs w:val="40"/>
         </w:rPr>
-        <w:t>--------------</w:t>
+        <w:t>--</w:t>
       </w:r>
       <w:r>
         <w:rPr>
@@ -1471,7 +1471,7 @@
           <w:sz w:val="32"/>
           <w:szCs w:val="40"/>
         </w:rPr>
-        <w:t>---------</w:t>
+        <w:t>----2</w:t>
       </w:r>
       <w:r>
         <w:rPr>
@@ -1479,23 +1479,26 @@
           <w:sz w:val="32"/>
           <w:szCs w:val="40"/>
         </w:rPr>
-        <w:t>----</w:t>
-      </w:r>
-      <w:r>
+        <w:t>3</w:t>
+      </w:r>
+    </w:p>
+    <w:p>
+      <w:pPr>
+        <w:ind w:left="510"/>
         <w:rPr>
           <w:rFonts w:ascii="Bodoni MT" w:hAnsi="Bodoni MT"/>
           <w:sz w:val="32"/>
           <w:szCs w:val="40"/>
         </w:rPr>
-        <w:t>--</w:t>
-      </w:r>
+      </w:pPr>
       <w:r>
         <w:rPr>
           <w:rFonts w:ascii="Bodoni MT" w:hAnsi="Bodoni MT"/>
           <w:sz w:val="32"/>
           <w:szCs w:val="40"/>
-        </w:rPr>
-        <w:t>----2</w:t>
+          <w:lang w:val="en-GB"/>
+        </w:rPr>
+        <w:t>5) Program stubs and test data required</w:t>
       </w:r>
       <w:r>
         <w:rPr>
@@ -1503,44 +1506,39 @@
           <w:sz w:val="32"/>
           <w:szCs w:val="40"/>
         </w:rPr>
-        <w:t>3</w:t>
-      </w:r>
-    </w:p>
-    <w:p>
-      <w:pPr>
-        <w:ind w:left="510"/>
+        <w:t>-------------</w:t>
+      </w:r>
+      <w:r>
         <w:rPr>
           <w:rFonts w:ascii="Bodoni MT" w:hAnsi="Bodoni MT"/>
           <w:sz w:val="32"/>
           <w:szCs w:val="40"/>
         </w:rPr>
-      </w:pPr>
+        <w:t>---------</w:t>
+      </w:r>
       <w:r>
         <w:rPr>
           <w:rFonts w:ascii="Bodoni MT" w:hAnsi="Bodoni MT"/>
           <w:sz w:val="32"/>
           <w:szCs w:val="40"/>
-          <w:lang w:val="en-GB"/>
-        </w:rPr>
-        <w:t>5</w:t>
+        </w:rPr>
+        <w:t>----</w:t>
       </w:r>
       <w:r>
         <w:rPr>
           <w:rFonts w:ascii="Bodoni MT" w:hAnsi="Bodoni MT"/>
           <w:sz w:val="32"/>
           <w:szCs w:val="40"/>
-          <w:lang w:val="en-GB"/>
-        </w:rPr>
-        <w:t>)</w:t>
+        </w:rPr>
+        <w:t>--</w:t>
       </w:r>
       <w:r>
         <w:rPr>
           <w:rFonts w:ascii="Bodoni MT" w:hAnsi="Bodoni MT"/>
           <w:sz w:val="32"/>
           <w:szCs w:val="40"/>
-          <w:lang w:val="en-GB"/>
-        </w:rPr>
-        <w:t xml:space="preserve"> Program stubs and test data required</w:t>
+        </w:rPr>
+        <w:t>---</w:t>
       </w:r>
       <w:r>
         <w:rPr>
@@ -1548,7 +1546,7 @@
           <w:sz w:val="32"/>
           <w:szCs w:val="40"/>
         </w:rPr>
-        <w:t>-------------</w:t>
+        <w:t>-</w:t>
       </w:r>
       <w:r>
         <w:rPr>
@@ -1556,7 +1554,7 @@
           <w:sz w:val="32"/>
           <w:szCs w:val="40"/>
         </w:rPr>
-        <w:t>---------</w:t>
+        <w:t>2</w:t>
       </w:r>
       <w:r>
         <w:rPr>
@@ -1564,23 +1562,28 @@
           <w:sz w:val="32"/>
           <w:szCs w:val="40"/>
         </w:rPr>
-        <w:t>----</w:t>
-      </w:r>
-      <w:r>
+        <w:t>4</w:t>
+      </w:r>
+      <w:bookmarkStart w:id="0" w:name="_GoBack"/>
+      <w:bookmarkEnd w:id="0"/>
+    </w:p>
+    <w:p>
+      <w:pPr>
+        <w:ind w:left="510"/>
         <w:rPr>
           <w:rFonts w:ascii="Bodoni MT" w:hAnsi="Bodoni MT"/>
           <w:sz w:val="32"/>
           <w:szCs w:val="40"/>
         </w:rPr>
-        <w:t>--</w:t>
-      </w:r>
+      </w:pPr>
       <w:r>
         <w:rPr>
           <w:rFonts w:ascii="Bodoni MT" w:hAnsi="Bodoni MT"/>
           <w:sz w:val="32"/>
           <w:szCs w:val="40"/>
-        </w:rPr>
-        <w:t>---</w:t>
+          <w:lang w:val="en-GB"/>
+        </w:rPr>
+        <w:t>6) Appendix------------------------------------</w:t>
       </w:r>
       <w:r>
         <w:rPr>
@@ -1588,7 +1591,7 @@
           <w:sz w:val="32"/>
           <w:szCs w:val="40"/>
         </w:rPr>
-        <w:t>-</w:t>
+        <w:t>-------------</w:t>
       </w:r>
       <w:r>
         <w:rPr>
@@ -1596,7 +1599,7 @@
           <w:sz w:val="32"/>
           <w:szCs w:val="40"/>
         </w:rPr>
-        <w:t>2</w:t>
+        <w:t>---------</w:t>
       </w:r>
       <w:r>
         <w:rPr>
@@ -1604,52 +1607,49 @@
           <w:sz w:val="32"/>
           <w:szCs w:val="40"/>
         </w:rPr>
-        <w:t>3</w:t>
-      </w:r>
-    </w:p>
-    <w:p>
-      <w:pPr>
-        <w:ind w:left="510"/>
+        <w:t>----</w:t>
+      </w:r>
+      <w:r>
         <w:rPr>
           <w:rFonts w:ascii="Bodoni MT" w:hAnsi="Bodoni MT"/>
           <w:sz w:val="32"/>
           <w:szCs w:val="40"/>
         </w:rPr>
-      </w:pPr>
+        <w:t>--</w:t>
+      </w:r>
       <w:r>
         <w:rPr>
           <w:rFonts w:ascii="Bodoni MT" w:hAnsi="Bodoni MT"/>
           <w:sz w:val="32"/>
           <w:szCs w:val="40"/>
-          <w:lang w:val="en-GB"/>
-        </w:rPr>
-        <w:t>6</w:t>
+        </w:rPr>
+        <w:t>----2</w:t>
       </w:r>
       <w:r>
         <w:rPr>
           <w:rFonts w:ascii="Bodoni MT" w:hAnsi="Bodoni MT"/>
           <w:sz w:val="32"/>
           <w:szCs w:val="40"/>
-          <w:lang w:val="en-GB"/>
-        </w:rPr>
-        <w:t xml:space="preserve">) </w:t>
-      </w:r>
-      <w:r>
+        </w:rPr>
+        <w:t>4</w:t>
+      </w:r>
+    </w:p>
+    <w:p>
+      <w:pPr>
+        <w:ind w:left="510" w:firstLine="708"/>
         <w:rPr>
           <w:rFonts w:ascii="Bodoni MT" w:hAnsi="Bodoni MT"/>
           <w:sz w:val="32"/>
           <w:szCs w:val="40"/>
-          <w:lang w:val="en-GB"/>
-        </w:rPr>
-        <w:t>Appendix------------------------------------</w:t>
-      </w:r>
+        </w:rPr>
+      </w:pPr>
       <w:r>
         <w:rPr>
           <w:rFonts w:ascii="Bodoni MT" w:hAnsi="Bodoni MT"/>
           <w:sz w:val="32"/>
           <w:szCs w:val="40"/>
         </w:rPr>
-        <w:t>-------------</w:t>
+        <w:t>6.1</w:t>
       </w:r>
       <w:r>
         <w:rPr>
@@ -1657,7 +1657,7 @@
           <w:sz w:val="32"/>
           <w:szCs w:val="40"/>
         </w:rPr>
-        <w:t>---------</w:t>
+        <w:t xml:space="preserve">) </w:t>
       </w:r>
       <w:r>
         <w:rPr>
@@ -1665,7 +1665,7 @@
           <w:sz w:val="32"/>
           <w:szCs w:val="40"/>
         </w:rPr>
-        <w:t>----</w:t>
+        <w:t>Hour of work-----------------------------------</w:t>
       </w:r>
       <w:r>
         <w:rPr>
@@ -1673,7 +1673,7 @@
           <w:sz w:val="32"/>
           <w:szCs w:val="40"/>
         </w:rPr>
-        <w:t>--</w:t>
+        <w:t>-----------------</w:t>
       </w:r>
       <w:r>
         <w:rPr>
@@ -1681,99 +1681,39 @@
           <w:sz w:val="32"/>
           <w:szCs w:val="40"/>
         </w:rPr>
-        <w:t>----2</w:t>
-      </w:r>
-      <w:r>
+        <w:t>--24</w:t>
+      </w:r>
+    </w:p>
+    <w:p>
+      <w:pPr>
+        <w:ind w:left="510"/>
         <w:rPr>
           <w:rFonts w:ascii="Bodoni MT" w:hAnsi="Bodoni MT"/>
           <w:sz w:val="32"/>
           <w:szCs w:val="40"/>
         </w:rPr>
-        <w:t>3</w:t>
-      </w:r>
-    </w:p>
-    <w:p>
-      <w:pPr>
-        <w:ind w:left="510" w:firstLine="708"/>
+      </w:pPr>
+    </w:p>
+    <w:p>
+      <w:pPr>
+        <w:ind w:left="510"/>
         <w:rPr>
           <w:rFonts w:ascii="Bodoni MT" w:hAnsi="Bodoni MT"/>
           <w:sz w:val="32"/>
           <w:szCs w:val="40"/>
         </w:rPr>
       </w:pPr>
-      <w:r>
+    </w:p>
+    <w:p>
+      <w:pPr>
+        <w:ind w:left="0"/>
+        <w:jc w:val="center"/>
         <w:rPr>
           <w:rFonts w:ascii="Bodoni MT" w:hAnsi="Bodoni MT"/>
           <w:sz w:val="32"/>
           <w:szCs w:val="40"/>
         </w:rPr>
-        <w:t>6.1</w:t>
-      </w:r>
-      <w:r>
-        <w:rPr>
-          <w:rFonts w:ascii="Bodoni MT" w:hAnsi="Bodoni MT"/>
-          <w:sz w:val="32"/>
-          <w:szCs w:val="40"/>
-        </w:rPr>
-        <w:t xml:space="preserve">) </w:t>
-      </w:r>
-      <w:r>
-        <w:rPr>
-          <w:rFonts w:ascii="Bodoni MT" w:hAnsi="Bodoni MT"/>
-          <w:sz w:val="32"/>
-          <w:szCs w:val="40"/>
-        </w:rPr>
-        <w:t>Hour of work-----------------------------------</w:t>
-      </w:r>
-      <w:r>
-        <w:rPr>
-          <w:rFonts w:ascii="Bodoni MT" w:hAnsi="Bodoni MT"/>
-          <w:sz w:val="32"/>
-          <w:szCs w:val="40"/>
-        </w:rPr>
-        <w:t>-----------------</w:t>
-      </w:r>
-      <w:r>
-        <w:rPr>
-          <w:rFonts w:ascii="Bodoni MT" w:hAnsi="Bodoni MT"/>
-          <w:sz w:val="32"/>
-          <w:szCs w:val="40"/>
-        </w:rPr>
-        <w:t>--23</w:t>
-      </w:r>
-    </w:p>
-    <w:p>
-      <w:pPr>
-        <w:ind w:left="510"/>
-        <w:rPr>
-          <w:rFonts w:ascii="Bodoni MT" w:hAnsi="Bodoni MT"/>
-          <w:sz w:val="32"/>
-          <w:szCs w:val="40"/>
-        </w:rPr>
-      </w:pPr>
-    </w:p>
-    <w:p>
-      <w:pPr>
-        <w:ind w:left="510"/>
-        <w:rPr>
-          <w:rFonts w:ascii="Bodoni MT" w:hAnsi="Bodoni MT"/>
-          <w:sz w:val="32"/>
-          <w:szCs w:val="40"/>
-        </w:rPr>
-      </w:pPr>
-    </w:p>
-    <w:p>
-      <w:pPr>
-        <w:ind w:left="0"/>
-        <w:jc w:val="center"/>
-        <w:rPr>
-          <w:rFonts w:ascii="Bodoni MT" w:hAnsi="Bodoni MT"/>
-          <w:sz w:val="32"/>
-          <w:szCs w:val="40"/>
-        </w:rPr>
-      </w:pPr>
-      <w:bookmarkStart w:id="0" w:name="_GoBack"/>
-      <w:bookmarkEnd w:id="0"/>
+      </w:pPr>
     </w:p>
     <w:p>
       <w:pPr>
@@ -3880,27 +3820,18 @@
           <w:sz w:val="24"/>
         </w:rPr>
       </w:pPr>
-    </w:p>
-    <w:p>
-      <w:pPr>
-        <w:rPr>
-          <w:rFonts w:ascii="Arial Black" w:hAnsi="Arial Black"/>
-          <w:sz w:val="24"/>
-          <w:szCs w:val="24"/>
-        </w:rPr>
-      </w:pPr>
-      <w:r>
-        <w:rPr>
-          <w:rFonts w:ascii="Arial" w:hAnsi="Arial" w:cs="Arial"/>
+      <w:r>
+        <w:rPr>
+          <w:rFonts w:ascii="Arial" w:eastAsia="Calibri" w:hAnsi="Arial" w:cs="Arial"/>
           <w:noProof/>
           <w:sz w:val="24"/>
           <w:lang w:val="it-IT" w:eastAsia="it-IT"/>
         </w:rPr>
         <w:drawing>
-          <wp:inline distT="0" distB="0" distL="0" distR="0" wp14:anchorId="143E0D41" wp14:editId="025C8AC4">
-            <wp:extent cx="6120130" cy="4400525"/>
-            <wp:effectExtent l="2857" t="0" r="0" b="0"/>
-            <wp:docPr id="2" name="Immagine 2"/>
+          <wp:inline distT="0" distB="0" distL="0" distR="0" wp14:anchorId="3FDE81AA" wp14:editId="44909218">
+            <wp:extent cx="6120130" cy="4034426"/>
+            <wp:effectExtent l="0" t="4763" r="9208" b="9207"/>
+            <wp:docPr id="5" name="Immagine 5"/>
             <wp:cNvGraphicFramePr>
               <a:graphicFrameLocks xmlns:a="http://schemas.openxmlformats.org/drawingml/2006/main" noChangeAspect="1"/>
             </wp:cNvGraphicFramePr>
@@ -3908,7 +3839,7 @@
               <a:graphicData uri="http://schemas.openxmlformats.org/drawingml/2006/picture">
                 <pic:pic xmlns:pic="http://schemas.openxmlformats.org/drawingml/2006/picture">
                   <pic:nvPicPr>
-                    <pic:cNvPr id="2" name="TestProcedureCompDiagram.png"/>
+                    <pic:cNvPr id="3" name="TestProcedureCompDiagram.png"/>
                     <pic:cNvPicPr/>
                   </pic:nvPicPr>
                   <pic:blipFill>
@@ -3924,9 +3855,9 @@
                     </a:stretch>
                   </pic:blipFill>
                   <pic:spPr>
-                    <a:xfrm rot="5400000">
+                    <a:xfrm rot="16200000">
                       <a:off x="0" y="0"/>
-                      <a:ext cx="6120130" cy="4400525"/>
+                      <a:ext cx="6120130" cy="4034426"/>
                     </a:xfrm>
                     <a:prstGeom prst="rect">
                       <a:avLst/>
@@ -3938,6 +3869,15 @@
           </wp:inline>
         </w:drawing>
       </w:r>
+    </w:p>
+    <w:p>
+      <w:pPr>
+        <w:rPr>
+          <w:rFonts w:ascii="Arial Black" w:hAnsi="Arial Black"/>
+          <w:sz w:val="24"/>
+          <w:szCs w:val="24"/>
+        </w:rPr>
+      </w:pPr>
     </w:p>
     <w:p>
       <w:pPr>
@@ -7326,23 +7266,7 @@
           <w:sz w:val="28"/>
           <w:szCs w:val="28"/>
         </w:rPr>
-        <w:t>I</w:t>
-      </w:r>
-      <w:r>
-        <w:rPr>
-          <w:rFonts w:ascii="Arial Black" w:hAnsi="Arial Black" w:cs="Arial"/>
-          <w:sz w:val="28"/>
-          <w:szCs w:val="28"/>
-        </w:rPr>
-        <w:t>ntegration</w:t>
-      </w:r>
-      <w:r>
-        <w:rPr>
-          <w:rFonts w:ascii="Arial Black" w:hAnsi="Arial Black" w:cs="Arial"/>
-          <w:sz w:val="28"/>
-          <w:szCs w:val="28"/>
-        </w:rPr>
-        <w:t xml:space="preserve"> test case I1</w:t>
+        <w:t>Integration test case I1</w:t>
       </w:r>
     </w:p>
     <w:tbl>
@@ -7646,7 +7570,7 @@
           <w:sz w:val="28"/>
           <w:szCs w:val="28"/>
         </w:rPr>
-        <w:t>3.2</w:t>
+        <w:t>3.2.</w:t>
       </w:r>
       <w:r>
         <w:rPr>
@@ -7654,7 +7578,7 @@
           <w:sz w:val="28"/>
           <w:szCs w:val="28"/>
         </w:rPr>
-        <w:t>.</w:t>
+        <w:t xml:space="preserve"> </w:t>
       </w:r>
       <w:r>
         <w:rPr>
@@ -7662,23 +7586,7 @@
           <w:sz w:val="28"/>
           <w:szCs w:val="28"/>
         </w:rPr>
-        <w:t xml:space="preserve"> </w:t>
-      </w:r>
-      <w:r>
-        <w:rPr>
-          <w:rFonts w:ascii="Arial Black" w:hAnsi="Arial Black" w:cs="Arial"/>
-          <w:sz w:val="28"/>
-          <w:szCs w:val="28"/>
-        </w:rPr>
-        <w:t>Integration</w:t>
-      </w:r>
-      <w:r>
-        <w:rPr>
-          <w:rFonts w:ascii="Arial Black" w:hAnsi="Arial Black" w:cs="Arial"/>
-          <w:sz w:val="28"/>
-          <w:szCs w:val="28"/>
-        </w:rPr>
-        <w:t xml:space="preserve"> test case I2</w:t>
+        <w:t>Integration test case I2</w:t>
       </w:r>
     </w:p>
     <w:tbl>
@@ -17041,6 +16949,1007 @@
     </w:tbl>
     <w:p>
       <w:pPr>
+        <w:ind w:left="0"/>
+        <w:rPr>
+          <w:rFonts w:ascii="Arial" w:eastAsia="Calibri" w:hAnsi="Arial" w:cs="Arial"/>
+          <w:sz w:val="24"/>
+          <w:lang w:val="en-GB"/>
+        </w:rPr>
+      </w:pPr>
+    </w:p>
+    <w:tbl>
+      <w:tblPr>
+        <w:tblStyle w:val="Grigliatabella1"/>
+        <w:tblW w:w="0" w:type="auto"/>
+        <w:tblLook w:val="04A0" w:firstRow="1" w:lastRow="0" w:firstColumn="1" w:lastColumn="0" w:noHBand="0" w:noVBand="1"/>
+      </w:tblPr>
+      <w:tblGrid>
+        <w:gridCol w:w="4814"/>
+        <w:gridCol w:w="4814"/>
+      </w:tblGrid>
+      <w:tr>
+        <w:tc>
+          <w:tcPr>
+            <w:tcW w:w="4814" w:type="dxa"/>
+          </w:tcPr>
+          <w:p>
+            <w:pPr>
+              <w:ind w:left="1077"/>
+              <w:rPr>
+                <w:rFonts w:ascii="Arial" w:eastAsia="Calibri" w:hAnsi="Arial" w:cs="Arial"/>
+                <w:sz w:val="24"/>
+                <w:lang w:val="en-GB"/>
+              </w:rPr>
+            </w:pPr>
+            <w:r>
+              <w:rPr>
+                <w:rFonts w:ascii="Arial" w:eastAsia="Calibri" w:hAnsi="Arial" w:cs="Arial"/>
+                <w:sz w:val="24"/>
+                <w:lang w:val="en-GB"/>
+              </w:rPr>
+              <w:t>Test Case Identifier</w:t>
+            </w:r>
+          </w:p>
+        </w:tc>
+        <w:tc>
+          <w:tcPr>
+            <w:tcW w:w="4814" w:type="dxa"/>
+          </w:tcPr>
+          <w:p>
+            <w:pPr>
+              <w:ind w:left="1077"/>
+              <w:rPr>
+                <w:rFonts w:ascii="Arial" w:eastAsia="Calibri" w:hAnsi="Arial" w:cs="Arial"/>
+                <w:sz w:val="24"/>
+                <w:lang w:val="en-GB"/>
+              </w:rPr>
+            </w:pPr>
+            <w:r>
+              <w:rPr>
+                <w:rFonts w:ascii="Arial" w:eastAsia="Calibri" w:hAnsi="Arial" w:cs="Arial"/>
+                <w:sz w:val="24"/>
+                <w:lang w:val="en-GB"/>
+              </w:rPr>
+              <w:t>I2C33</w:t>
+            </w:r>
+          </w:p>
+        </w:tc>
+      </w:tr>
+      <w:tr>
+        <w:tc>
+          <w:tcPr>
+            <w:tcW w:w="4814" w:type="dxa"/>
+          </w:tcPr>
+          <w:p>
+            <w:pPr>
+              <w:ind w:left="1077"/>
+              <w:rPr>
+                <w:rFonts w:ascii="Arial" w:eastAsia="Calibri" w:hAnsi="Arial" w:cs="Arial"/>
+                <w:sz w:val="24"/>
+                <w:lang w:val="en-GB"/>
+              </w:rPr>
+            </w:pPr>
+            <w:r>
+              <w:rPr>
+                <w:rFonts w:ascii="Arial" w:eastAsia="Calibri" w:hAnsi="Arial" w:cs="Arial"/>
+                <w:sz w:val="24"/>
+                <w:lang w:val="en-GB"/>
+              </w:rPr>
+              <w:t>Test Case Description</w:t>
+            </w:r>
+          </w:p>
+        </w:tc>
+        <w:tc>
+          <w:tcPr>
+            <w:tcW w:w="4814" w:type="dxa"/>
+          </w:tcPr>
+          <w:p>
+            <w:pPr>
+              <w:ind w:left="1077"/>
+              <w:rPr>
+                <w:rFonts w:ascii="Arial" w:eastAsia="Calibri" w:hAnsi="Arial" w:cs="Arial"/>
+                <w:sz w:val="24"/>
+                <w:lang w:val="en-GB"/>
+              </w:rPr>
+            </w:pPr>
+            <w:r>
+              <w:rPr>
+                <w:rFonts w:ascii="Arial" w:eastAsia="Calibri" w:hAnsi="Arial" w:cs="Arial"/>
+                <w:sz w:val="24"/>
+                <w:lang w:val="en-GB"/>
+              </w:rPr>
+              <w:t>Send responses</w:t>
+            </w:r>
+          </w:p>
+        </w:tc>
+      </w:tr>
+      <w:tr>
+        <w:tc>
+          <w:tcPr>
+            <w:tcW w:w="4814" w:type="dxa"/>
+          </w:tcPr>
+          <w:p>
+            <w:pPr>
+              <w:ind w:left="1077"/>
+              <w:rPr>
+                <w:rFonts w:ascii="Arial" w:eastAsia="Calibri" w:hAnsi="Arial" w:cs="Arial"/>
+                <w:sz w:val="24"/>
+                <w:lang w:val="en-GB"/>
+              </w:rPr>
+            </w:pPr>
+            <w:r>
+              <w:rPr>
+                <w:rFonts w:ascii="Arial" w:eastAsia="Calibri" w:hAnsi="Arial" w:cs="Arial"/>
+                <w:sz w:val="24"/>
+                <w:lang w:val="en-GB"/>
+              </w:rPr>
+              <w:t>Test Item(s)</w:t>
+            </w:r>
+          </w:p>
+        </w:tc>
+        <w:tc>
+          <w:tcPr>
+            <w:tcW w:w="4814" w:type="dxa"/>
+          </w:tcPr>
+          <w:p>
+            <w:pPr>
+              <w:ind w:left="1077"/>
+              <w:rPr>
+                <w:rFonts w:ascii="Arial" w:eastAsia="Calibri" w:hAnsi="Arial" w:cs="Arial"/>
+                <w:sz w:val="24"/>
+                <w:lang w:val="en-GB"/>
+              </w:rPr>
+            </w:pPr>
+            <w:r>
+              <w:rPr>
+                <w:rFonts w:ascii="Arial" w:eastAsia="Calibri" w:hAnsi="Arial" w:cs="Arial"/>
+                <w:sz w:val="24"/>
+                <w:lang w:val="en-GB"/>
+              </w:rPr>
+              <w:t xml:space="preserve">Session Manager </w:t>
+            </w:r>
+            <w:r>
+              <w:rPr>
+                <w:rFonts w:ascii="Arial" w:eastAsia="Calibri" w:hAnsi="Arial" w:cs="Arial"/>
+                <w:sz w:val="24"/>
+                <w:lang w:val="en-GB"/>
+              </w:rPr>
+              <w:sym w:font="Wingdings" w:char="F0E0"/>
+            </w:r>
+            <w:r>
+              <w:rPr>
+                <w:rFonts w:ascii="Arial" w:eastAsia="Calibri" w:hAnsi="Arial" w:cs="Arial"/>
+                <w:sz w:val="24"/>
+                <w:lang w:val="en-GB"/>
+              </w:rPr>
+              <w:t xml:space="preserve"> Mobile Application.</w:t>
+            </w:r>
+          </w:p>
+        </w:tc>
+      </w:tr>
+      <w:tr>
+        <w:tc>
+          <w:tcPr>
+            <w:tcW w:w="4814" w:type="dxa"/>
+          </w:tcPr>
+          <w:p>
+            <w:pPr>
+              <w:ind w:left="1077"/>
+              <w:rPr>
+                <w:rFonts w:ascii="Arial" w:eastAsia="Calibri" w:hAnsi="Arial" w:cs="Arial"/>
+                <w:sz w:val="24"/>
+                <w:lang w:val="en-GB"/>
+              </w:rPr>
+            </w:pPr>
+            <w:r>
+              <w:rPr>
+                <w:rFonts w:ascii="Arial" w:eastAsia="Calibri" w:hAnsi="Arial" w:cs="Arial"/>
+                <w:sz w:val="24"/>
+                <w:lang w:val="en-GB"/>
+              </w:rPr>
+              <w:t>Input Specification</w:t>
+            </w:r>
+          </w:p>
+        </w:tc>
+        <w:tc>
+          <w:tcPr>
+            <w:tcW w:w="4814" w:type="dxa"/>
+          </w:tcPr>
+          <w:p>
+            <w:pPr>
+              <w:ind w:left="1077"/>
+              <w:rPr>
+                <w:rFonts w:ascii="Arial" w:eastAsia="Calibri" w:hAnsi="Arial" w:cs="Arial"/>
+                <w:sz w:val="24"/>
+                <w:lang w:val="en-GB"/>
+              </w:rPr>
+            </w:pPr>
+            <w:r>
+              <w:rPr>
+                <w:rFonts w:ascii="Arial" w:eastAsia="Calibri" w:hAnsi="Arial" w:cs="Arial"/>
+                <w:sz w:val="24"/>
+                <w:lang w:val="en-GB"/>
+              </w:rPr>
+              <w:t>Response to send</w:t>
+            </w:r>
+          </w:p>
+        </w:tc>
+      </w:tr>
+      <w:tr>
+        <w:tc>
+          <w:tcPr>
+            <w:tcW w:w="4814" w:type="dxa"/>
+          </w:tcPr>
+          <w:p>
+            <w:pPr>
+              <w:ind w:left="1077"/>
+              <w:rPr>
+                <w:rFonts w:ascii="Arial" w:eastAsia="Calibri" w:hAnsi="Arial" w:cs="Arial"/>
+                <w:sz w:val="24"/>
+                <w:lang w:val="en-GB"/>
+              </w:rPr>
+            </w:pPr>
+            <w:r>
+              <w:rPr>
+                <w:rFonts w:ascii="Arial" w:eastAsia="Calibri" w:hAnsi="Arial" w:cs="Arial"/>
+                <w:sz w:val="24"/>
+                <w:lang w:val="en-GB"/>
+              </w:rPr>
+              <w:t>Output Specification</w:t>
+            </w:r>
+          </w:p>
+        </w:tc>
+        <w:tc>
+          <w:tcPr>
+            <w:tcW w:w="4814" w:type="dxa"/>
+          </w:tcPr>
+          <w:p>
+            <w:pPr>
+              <w:ind w:left="1077"/>
+              <w:rPr>
+                <w:rFonts w:ascii="Arial" w:eastAsia="Calibri" w:hAnsi="Arial" w:cs="Arial"/>
+                <w:sz w:val="24"/>
+                <w:lang w:val="en-GB"/>
+              </w:rPr>
+            </w:pPr>
+            <w:r>
+              <w:rPr>
+                <w:rFonts w:ascii="Arial" w:eastAsia="Calibri" w:hAnsi="Arial" w:cs="Arial"/>
+                <w:sz w:val="24"/>
+                <w:lang w:val="en-GB"/>
+              </w:rPr>
+              <w:t>Check that the correct methods are called in base of user type.</w:t>
+            </w:r>
+          </w:p>
+        </w:tc>
+      </w:tr>
+      <w:tr>
+        <w:tc>
+          <w:tcPr>
+            <w:tcW w:w="4814" w:type="dxa"/>
+          </w:tcPr>
+          <w:p>
+            <w:pPr>
+              <w:ind w:left="1077"/>
+              <w:rPr>
+                <w:rFonts w:ascii="Arial" w:eastAsia="Calibri" w:hAnsi="Arial" w:cs="Arial"/>
+                <w:sz w:val="24"/>
+                <w:lang w:val="en-GB"/>
+              </w:rPr>
+            </w:pPr>
+            <w:r>
+              <w:rPr>
+                <w:rFonts w:ascii="Arial" w:eastAsia="Calibri" w:hAnsi="Arial" w:cs="Arial"/>
+                <w:sz w:val="24"/>
+                <w:lang w:val="en-GB"/>
+              </w:rPr>
+              <w:t>Environmental Needs</w:t>
+            </w:r>
+          </w:p>
+        </w:tc>
+        <w:tc>
+          <w:tcPr>
+            <w:tcW w:w="4814" w:type="dxa"/>
+          </w:tcPr>
+          <w:p>
+            <w:pPr>
+              <w:ind w:left="1077"/>
+              <w:rPr>
+                <w:rFonts w:ascii="Arial" w:eastAsia="Calibri" w:hAnsi="Arial" w:cs="Arial"/>
+                <w:sz w:val="24"/>
+                <w:lang w:val="en-GB"/>
+              </w:rPr>
+            </w:pPr>
+            <w:r>
+              <w:rPr>
+                <w:rFonts w:ascii="Arial" w:eastAsia="Calibri" w:hAnsi="Arial" w:cs="Arial"/>
+                <w:sz w:val="24"/>
+                <w:lang w:val="en-GB"/>
+              </w:rPr>
+              <w:t>Dbms manager</w:t>
+            </w:r>
+          </w:p>
+        </w:tc>
+      </w:tr>
+    </w:tbl>
+    <w:p>
+      <w:pPr>
+        <w:rPr>
+          <w:rFonts w:ascii="Arial" w:eastAsia="Calibri" w:hAnsi="Arial" w:cs="Arial"/>
+          <w:sz w:val="24"/>
+          <w:lang w:val="en-GB"/>
+        </w:rPr>
+      </w:pPr>
+    </w:p>
+    <w:p>
+      <w:pPr>
+        <w:rPr>
+          <w:rFonts w:ascii="Arial" w:eastAsia="Calibri" w:hAnsi="Arial" w:cs="Arial"/>
+          <w:sz w:val="24"/>
+          <w:lang w:val="en-GB"/>
+        </w:rPr>
+      </w:pPr>
+    </w:p>
+    <w:p>
+      <w:pPr>
+        <w:rPr>
+          <w:rFonts w:ascii="Arial" w:eastAsia="Calibri" w:hAnsi="Arial" w:cs="Arial"/>
+          <w:sz w:val="24"/>
+          <w:lang w:val="en-GB"/>
+        </w:rPr>
+      </w:pPr>
+    </w:p>
+    <w:p>
+      <w:pPr>
+        <w:rPr>
+          <w:rFonts w:ascii="Arial" w:eastAsia="Calibri" w:hAnsi="Arial" w:cs="Arial"/>
+          <w:sz w:val="24"/>
+          <w:lang w:val="en-GB"/>
+        </w:rPr>
+      </w:pPr>
+    </w:p>
+    <w:tbl>
+      <w:tblPr>
+        <w:tblStyle w:val="Grigliatabella1"/>
+        <w:tblW w:w="0" w:type="auto"/>
+        <w:tblLook w:val="04A0" w:firstRow="1" w:lastRow="0" w:firstColumn="1" w:lastColumn="0" w:noHBand="0" w:noVBand="1"/>
+      </w:tblPr>
+      <w:tblGrid>
+        <w:gridCol w:w="4814"/>
+        <w:gridCol w:w="4814"/>
+      </w:tblGrid>
+      <w:tr>
+        <w:tc>
+          <w:tcPr>
+            <w:tcW w:w="4814" w:type="dxa"/>
+          </w:tcPr>
+          <w:p>
+            <w:pPr>
+              <w:ind w:left="1077"/>
+              <w:rPr>
+                <w:rFonts w:ascii="Arial" w:eastAsia="Calibri" w:hAnsi="Arial" w:cs="Arial"/>
+                <w:sz w:val="24"/>
+                <w:lang w:val="en-GB"/>
+              </w:rPr>
+            </w:pPr>
+            <w:r>
+              <w:rPr>
+                <w:rFonts w:ascii="Arial" w:eastAsia="Calibri" w:hAnsi="Arial" w:cs="Arial"/>
+                <w:sz w:val="24"/>
+                <w:lang w:val="en-GB"/>
+              </w:rPr>
+              <w:lastRenderedPageBreak/>
+              <w:t>Test Case Identifier</w:t>
+            </w:r>
+          </w:p>
+        </w:tc>
+        <w:tc>
+          <w:tcPr>
+            <w:tcW w:w="4814" w:type="dxa"/>
+          </w:tcPr>
+          <w:p>
+            <w:pPr>
+              <w:ind w:left="1077"/>
+              <w:rPr>
+                <w:rFonts w:ascii="Arial" w:eastAsia="Calibri" w:hAnsi="Arial" w:cs="Arial"/>
+                <w:sz w:val="24"/>
+                <w:lang w:val="en-GB"/>
+              </w:rPr>
+            </w:pPr>
+            <w:r>
+              <w:rPr>
+                <w:rFonts w:ascii="Arial" w:eastAsia="Calibri" w:hAnsi="Arial" w:cs="Arial"/>
+                <w:sz w:val="24"/>
+                <w:lang w:val="en-GB"/>
+              </w:rPr>
+              <w:t>I2C34</w:t>
+            </w:r>
+          </w:p>
+        </w:tc>
+      </w:tr>
+      <w:tr>
+        <w:tc>
+          <w:tcPr>
+            <w:tcW w:w="4814" w:type="dxa"/>
+          </w:tcPr>
+          <w:p>
+            <w:pPr>
+              <w:ind w:left="1077"/>
+              <w:rPr>
+                <w:rFonts w:ascii="Arial" w:eastAsia="Calibri" w:hAnsi="Arial" w:cs="Arial"/>
+                <w:sz w:val="24"/>
+                <w:lang w:val="en-GB"/>
+              </w:rPr>
+            </w:pPr>
+            <w:r>
+              <w:rPr>
+                <w:rFonts w:ascii="Arial" w:eastAsia="Calibri" w:hAnsi="Arial" w:cs="Arial"/>
+                <w:sz w:val="24"/>
+                <w:lang w:val="en-GB"/>
+              </w:rPr>
+              <w:t>Test Case Description</w:t>
+            </w:r>
+          </w:p>
+        </w:tc>
+        <w:tc>
+          <w:tcPr>
+            <w:tcW w:w="4814" w:type="dxa"/>
+          </w:tcPr>
+          <w:p>
+            <w:pPr>
+              <w:ind w:left="1077"/>
+              <w:rPr>
+                <w:rFonts w:ascii="Arial" w:eastAsia="Calibri" w:hAnsi="Arial" w:cs="Arial"/>
+                <w:sz w:val="24"/>
+                <w:lang w:val="en-GB"/>
+              </w:rPr>
+            </w:pPr>
+            <w:r>
+              <w:rPr>
+                <w:rFonts w:ascii="Arial" w:eastAsia="Calibri" w:hAnsi="Arial" w:cs="Arial"/>
+                <w:sz w:val="24"/>
+                <w:lang w:val="en-GB"/>
+              </w:rPr>
+              <w:t>Send responses</w:t>
+            </w:r>
+          </w:p>
+        </w:tc>
+      </w:tr>
+      <w:tr>
+        <w:tc>
+          <w:tcPr>
+            <w:tcW w:w="4814" w:type="dxa"/>
+          </w:tcPr>
+          <w:p>
+            <w:pPr>
+              <w:ind w:left="1077"/>
+              <w:rPr>
+                <w:rFonts w:ascii="Arial" w:eastAsia="Calibri" w:hAnsi="Arial" w:cs="Arial"/>
+                <w:sz w:val="24"/>
+                <w:lang w:val="en-GB"/>
+              </w:rPr>
+            </w:pPr>
+            <w:r>
+              <w:rPr>
+                <w:rFonts w:ascii="Arial" w:eastAsia="Calibri" w:hAnsi="Arial" w:cs="Arial"/>
+                <w:sz w:val="24"/>
+                <w:lang w:val="en-GB"/>
+              </w:rPr>
+              <w:t>Test Item(s)</w:t>
+            </w:r>
+          </w:p>
+        </w:tc>
+        <w:tc>
+          <w:tcPr>
+            <w:tcW w:w="4814" w:type="dxa"/>
+          </w:tcPr>
+          <w:p>
+            <w:pPr>
+              <w:ind w:left="1077"/>
+              <w:rPr>
+                <w:rFonts w:ascii="Arial" w:eastAsia="Calibri" w:hAnsi="Arial" w:cs="Arial"/>
+                <w:sz w:val="24"/>
+                <w:lang w:val="en-GB"/>
+              </w:rPr>
+            </w:pPr>
+            <w:r>
+              <w:rPr>
+                <w:rFonts w:ascii="Arial" w:eastAsia="Calibri" w:hAnsi="Arial" w:cs="Arial"/>
+                <w:sz w:val="24"/>
+                <w:lang w:val="en-GB"/>
+              </w:rPr>
+              <w:t xml:space="preserve">Session Manager </w:t>
+            </w:r>
+            <w:r>
+              <w:rPr>
+                <w:rFonts w:ascii="Arial" w:eastAsia="Calibri" w:hAnsi="Arial" w:cs="Arial"/>
+                <w:sz w:val="24"/>
+                <w:lang w:val="en-GB"/>
+              </w:rPr>
+              <w:sym w:font="Wingdings" w:char="F0E0"/>
+            </w:r>
+            <w:r>
+              <w:rPr>
+                <w:rFonts w:ascii="Arial" w:eastAsia="Calibri" w:hAnsi="Arial" w:cs="Arial"/>
+                <w:sz w:val="24"/>
+                <w:lang w:val="en-GB"/>
+              </w:rPr>
+              <w:t xml:space="preserve"> Screen</w:t>
+            </w:r>
+          </w:p>
+        </w:tc>
+      </w:tr>
+      <w:tr>
+        <w:tc>
+          <w:tcPr>
+            <w:tcW w:w="4814" w:type="dxa"/>
+          </w:tcPr>
+          <w:p>
+            <w:pPr>
+              <w:ind w:left="1077"/>
+              <w:rPr>
+                <w:rFonts w:ascii="Arial" w:eastAsia="Calibri" w:hAnsi="Arial" w:cs="Arial"/>
+                <w:sz w:val="24"/>
+                <w:lang w:val="en-GB"/>
+              </w:rPr>
+            </w:pPr>
+            <w:r>
+              <w:rPr>
+                <w:rFonts w:ascii="Arial" w:eastAsia="Calibri" w:hAnsi="Arial" w:cs="Arial"/>
+                <w:sz w:val="24"/>
+                <w:lang w:val="en-GB"/>
+              </w:rPr>
+              <w:t>Input Specification</w:t>
+            </w:r>
+          </w:p>
+        </w:tc>
+        <w:tc>
+          <w:tcPr>
+            <w:tcW w:w="4814" w:type="dxa"/>
+          </w:tcPr>
+          <w:p>
+            <w:pPr>
+              <w:ind w:left="1077"/>
+              <w:rPr>
+                <w:rFonts w:ascii="Arial" w:eastAsia="Calibri" w:hAnsi="Arial" w:cs="Arial"/>
+                <w:sz w:val="24"/>
+                <w:lang w:val="en-GB"/>
+              </w:rPr>
+            </w:pPr>
+            <w:r>
+              <w:rPr>
+                <w:rFonts w:ascii="Arial" w:eastAsia="Calibri" w:hAnsi="Arial" w:cs="Arial"/>
+                <w:sz w:val="24"/>
+                <w:lang w:val="en-GB"/>
+              </w:rPr>
+              <w:t>Response to send</w:t>
+            </w:r>
+          </w:p>
+        </w:tc>
+      </w:tr>
+      <w:tr>
+        <w:tc>
+          <w:tcPr>
+            <w:tcW w:w="4814" w:type="dxa"/>
+          </w:tcPr>
+          <w:p>
+            <w:pPr>
+              <w:ind w:left="1077"/>
+              <w:rPr>
+                <w:rFonts w:ascii="Arial" w:eastAsia="Calibri" w:hAnsi="Arial" w:cs="Arial"/>
+                <w:sz w:val="24"/>
+                <w:lang w:val="en-GB"/>
+              </w:rPr>
+            </w:pPr>
+            <w:r>
+              <w:rPr>
+                <w:rFonts w:ascii="Arial" w:eastAsia="Calibri" w:hAnsi="Arial" w:cs="Arial"/>
+                <w:sz w:val="24"/>
+                <w:lang w:val="en-GB"/>
+              </w:rPr>
+              <w:t>Output Specification</w:t>
+            </w:r>
+          </w:p>
+        </w:tc>
+        <w:tc>
+          <w:tcPr>
+            <w:tcW w:w="4814" w:type="dxa"/>
+          </w:tcPr>
+          <w:p>
+            <w:pPr>
+              <w:ind w:left="1077"/>
+              <w:rPr>
+                <w:rFonts w:ascii="Arial" w:eastAsia="Calibri" w:hAnsi="Arial" w:cs="Arial"/>
+                <w:sz w:val="24"/>
+                <w:lang w:val="en-GB"/>
+              </w:rPr>
+            </w:pPr>
+            <w:r>
+              <w:rPr>
+                <w:rFonts w:ascii="Arial" w:eastAsia="Calibri" w:hAnsi="Arial" w:cs="Arial"/>
+                <w:sz w:val="24"/>
+                <w:lang w:val="en-GB"/>
+              </w:rPr>
+              <w:t>Check that the correct methods are called request in base of user type.</w:t>
+            </w:r>
+          </w:p>
+        </w:tc>
+      </w:tr>
+      <w:tr>
+        <w:tc>
+          <w:tcPr>
+            <w:tcW w:w="4814" w:type="dxa"/>
+          </w:tcPr>
+          <w:p>
+            <w:pPr>
+              <w:ind w:left="1077"/>
+              <w:rPr>
+                <w:rFonts w:ascii="Arial" w:eastAsia="Calibri" w:hAnsi="Arial" w:cs="Arial"/>
+                <w:sz w:val="24"/>
+                <w:lang w:val="en-GB"/>
+              </w:rPr>
+            </w:pPr>
+            <w:r>
+              <w:rPr>
+                <w:rFonts w:ascii="Arial" w:eastAsia="Calibri" w:hAnsi="Arial" w:cs="Arial"/>
+                <w:sz w:val="24"/>
+                <w:lang w:val="en-GB"/>
+              </w:rPr>
+              <w:t>Environmental Needs</w:t>
+            </w:r>
+          </w:p>
+        </w:tc>
+        <w:tc>
+          <w:tcPr>
+            <w:tcW w:w="4814" w:type="dxa"/>
+          </w:tcPr>
+          <w:p>
+            <w:pPr>
+              <w:ind w:left="1077"/>
+              <w:rPr>
+                <w:rFonts w:ascii="Arial" w:eastAsia="Calibri" w:hAnsi="Arial" w:cs="Arial"/>
+                <w:sz w:val="24"/>
+                <w:lang w:val="en-GB"/>
+              </w:rPr>
+            </w:pPr>
+            <w:r>
+              <w:rPr>
+                <w:rFonts w:ascii="Arial" w:eastAsia="Calibri" w:hAnsi="Arial" w:cs="Arial"/>
+                <w:sz w:val="24"/>
+                <w:lang w:val="en-GB"/>
+              </w:rPr>
+              <w:t>Dbms manager</w:t>
+            </w:r>
+          </w:p>
+        </w:tc>
+      </w:tr>
+    </w:tbl>
+    <w:p>
+      <w:pPr>
+        <w:rPr>
+          <w:rFonts w:ascii="Arial" w:eastAsia="Calibri" w:hAnsi="Arial" w:cs="Arial"/>
+          <w:sz w:val="24"/>
+          <w:lang w:val="en-GB"/>
+        </w:rPr>
+      </w:pPr>
+    </w:p>
+    <w:tbl>
+      <w:tblPr>
+        <w:tblStyle w:val="Grigliatabella1"/>
+        <w:tblW w:w="0" w:type="auto"/>
+        <w:tblLook w:val="04A0" w:firstRow="1" w:lastRow="0" w:firstColumn="1" w:lastColumn="0" w:noHBand="0" w:noVBand="1"/>
+      </w:tblPr>
+      <w:tblGrid>
+        <w:gridCol w:w="4814"/>
+        <w:gridCol w:w="4814"/>
+      </w:tblGrid>
+      <w:tr>
+        <w:tc>
+          <w:tcPr>
+            <w:tcW w:w="4814" w:type="dxa"/>
+          </w:tcPr>
+          <w:p>
+            <w:pPr>
+              <w:ind w:left="1077"/>
+              <w:rPr>
+                <w:rFonts w:ascii="Arial" w:eastAsia="Calibri" w:hAnsi="Arial" w:cs="Arial"/>
+                <w:sz w:val="24"/>
+                <w:lang w:val="en-GB"/>
+              </w:rPr>
+            </w:pPr>
+            <w:r>
+              <w:rPr>
+                <w:rFonts w:ascii="Arial" w:eastAsia="Calibri" w:hAnsi="Arial" w:cs="Arial"/>
+                <w:sz w:val="24"/>
+                <w:lang w:val="en-GB"/>
+              </w:rPr>
+              <w:t>Test Case Identifier</w:t>
+            </w:r>
+          </w:p>
+        </w:tc>
+        <w:tc>
+          <w:tcPr>
+            <w:tcW w:w="4814" w:type="dxa"/>
+          </w:tcPr>
+          <w:p>
+            <w:pPr>
+              <w:ind w:left="1077"/>
+              <w:rPr>
+                <w:rFonts w:ascii="Arial" w:eastAsia="Calibri" w:hAnsi="Arial" w:cs="Arial"/>
+                <w:sz w:val="24"/>
+                <w:lang w:val="en-GB"/>
+              </w:rPr>
+            </w:pPr>
+            <w:r>
+              <w:rPr>
+                <w:rFonts w:ascii="Arial" w:eastAsia="Calibri" w:hAnsi="Arial" w:cs="Arial"/>
+                <w:sz w:val="24"/>
+                <w:lang w:val="en-GB"/>
+              </w:rPr>
+              <w:t>I2C35</w:t>
+            </w:r>
+          </w:p>
+        </w:tc>
+      </w:tr>
+      <w:tr>
+        <w:tc>
+          <w:tcPr>
+            <w:tcW w:w="4814" w:type="dxa"/>
+          </w:tcPr>
+          <w:p>
+            <w:pPr>
+              <w:ind w:left="1077"/>
+              <w:rPr>
+                <w:rFonts w:ascii="Arial" w:eastAsia="Calibri" w:hAnsi="Arial" w:cs="Arial"/>
+                <w:sz w:val="24"/>
+                <w:lang w:val="en-GB"/>
+              </w:rPr>
+            </w:pPr>
+            <w:r>
+              <w:rPr>
+                <w:rFonts w:ascii="Arial" w:eastAsia="Calibri" w:hAnsi="Arial" w:cs="Arial"/>
+                <w:sz w:val="24"/>
+                <w:lang w:val="en-GB"/>
+              </w:rPr>
+              <w:t>Test Case Description</w:t>
+            </w:r>
+          </w:p>
+        </w:tc>
+        <w:tc>
+          <w:tcPr>
+            <w:tcW w:w="4814" w:type="dxa"/>
+          </w:tcPr>
+          <w:p>
+            <w:pPr>
+              <w:ind w:left="1077"/>
+              <w:rPr>
+                <w:rFonts w:ascii="Arial" w:eastAsia="Calibri" w:hAnsi="Arial" w:cs="Arial"/>
+                <w:sz w:val="24"/>
+                <w:lang w:val="en-GB"/>
+              </w:rPr>
+            </w:pPr>
+            <w:r>
+              <w:rPr>
+                <w:rFonts w:ascii="Arial" w:eastAsia="Calibri" w:hAnsi="Arial" w:cs="Arial"/>
+                <w:sz w:val="24"/>
+                <w:lang w:val="en-GB"/>
+              </w:rPr>
+              <w:t>Send responses</w:t>
+            </w:r>
+          </w:p>
+        </w:tc>
+      </w:tr>
+      <w:tr>
+        <w:tc>
+          <w:tcPr>
+            <w:tcW w:w="4814" w:type="dxa"/>
+          </w:tcPr>
+          <w:p>
+            <w:pPr>
+              <w:ind w:left="1077"/>
+              <w:rPr>
+                <w:rFonts w:ascii="Arial" w:eastAsia="Calibri" w:hAnsi="Arial" w:cs="Arial"/>
+                <w:sz w:val="24"/>
+                <w:lang w:val="en-GB"/>
+              </w:rPr>
+            </w:pPr>
+            <w:r>
+              <w:rPr>
+                <w:rFonts w:ascii="Arial" w:eastAsia="Calibri" w:hAnsi="Arial" w:cs="Arial"/>
+                <w:sz w:val="24"/>
+                <w:lang w:val="en-GB"/>
+              </w:rPr>
+              <w:t>Test Item(s)</w:t>
+            </w:r>
+          </w:p>
+        </w:tc>
+        <w:tc>
+          <w:tcPr>
+            <w:tcW w:w="4814" w:type="dxa"/>
+          </w:tcPr>
+          <w:p>
+            <w:pPr>
+              <w:ind w:left="1077"/>
+              <w:rPr>
+                <w:rFonts w:ascii="Arial" w:eastAsia="Calibri" w:hAnsi="Arial" w:cs="Arial"/>
+                <w:sz w:val="24"/>
+                <w:lang w:val="en-GB"/>
+              </w:rPr>
+            </w:pPr>
+            <w:r>
+              <w:rPr>
+                <w:rFonts w:ascii="Arial" w:eastAsia="Calibri" w:hAnsi="Arial" w:cs="Arial"/>
+                <w:sz w:val="24"/>
+                <w:lang w:val="en-GB"/>
+              </w:rPr>
+              <w:t xml:space="preserve">Session Manager </w:t>
+            </w:r>
+            <w:r>
+              <w:rPr>
+                <w:rFonts w:ascii="Arial" w:eastAsia="Calibri" w:hAnsi="Arial" w:cs="Arial"/>
+                <w:sz w:val="24"/>
+                <w:lang w:val="en-GB"/>
+              </w:rPr>
+              <w:sym w:font="Wingdings" w:char="F0E0"/>
+            </w:r>
+            <w:r>
+              <w:rPr>
+                <w:rFonts w:ascii="Arial" w:eastAsia="Calibri" w:hAnsi="Arial" w:cs="Arial"/>
+                <w:sz w:val="24"/>
+                <w:lang w:val="en-GB"/>
+              </w:rPr>
+              <w:t xml:space="preserve"> web application</w:t>
+            </w:r>
+          </w:p>
+        </w:tc>
+      </w:tr>
+      <w:tr>
+        <w:tc>
+          <w:tcPr>
+            <w:tcW w:w="4814" w:type="dxa"/>
+          </w:tcPr>
+          <w:p>
+            <w:pPr>
+              <w:ind w:left="1077"/>
+              <w:rPr>
+                <w:rFonts w:ascii="Arial" w:eastAsia="Calibri" w:hAnsi="Arial" w:cs="Arial"/>
+                <w:sz w:val="24"/>
+                <w:lang w:val="en-GB"/>
+              </w:rPr>
+            </w:pPr>
+            <w:r>
+              <w:rPr>
+                <w:rFonts w:ascii="Arial" w:eastAsia="Calibri" w:hAnsi="Arial" w:cs="Arial"/>
+                <w:sz w:val="24"/>
+                <w:lang w:val="en-GB"/>
+              </w:rPr>
+              <w:t>Input Specification</w:t>
+            </w:r>
+          </w:p>
+        </w:tc>
+        <w:tc>
+          <w:tcPr>
+            <w:tcW w:w="4814" w:type="dxa"/>
+          </w:tcPr>
+          <w:p>
+            <w:pPr>
+              <w:ind w:left="1077"/>
+              <w:rPr>
+                <w:rFonts w:ascii="Arial" w:eastAsia="Calibri" w:hAnsi="Arial" w:cs="Arial"/>
+                <w:sz w:val="24"/>
+                <w:lang w:val="en-GB"/>
+              </w:rPr>
+            </w:pPr>
+            <w:r>
+              <w:rPr>
+                <w:rFonts w:ascii="Arial" w:eastAsia="Calibri" w:hAnsi="Arial" w:cs="Arial"/>
+                <w:sz w:val="24"/>
+                <w:lang w:val="en-GB"/>
+              </w:rPr>
+              <w:t>Response to send</w:t>
+            </w:r>
+          </w:p>
+        </w:tc>
+      </w:tr>
+      <w:tr>
+        <w:tc>
+          <w:tcPr>
+            <w:tcW w:w="4814" w:type="dxa"/>
+          </w:tcPr>
+          <w:p>
+            <w:pPr>
+              <w:ind w:left="1077"/>
+              <w:rPr>
+                <w:rFonts w:ascii="Arial" w:eastAsia="Calibri" w:hAnsi="Arial" w:cs="Arial"/>
+                <w:sz w:val="24"/>
+                <w:lang w:val="en-GB"/>
+              </w:rPr>
+            </w:pPr>
+            <w:r>
+              <w:rPr>
+                <w:rFonts w:ascii="Arial" w:eastAsia="Calibri" w:hAnsi="Arial" w:cs="Arial"/>
+                <w:sz w:val="24"/>
+                <w:lang w:val="en-GB"/>
+              </w:rPr>
+              <w:t>Output Specification</w:t>
+            </w:r>
+          </w:p>
+        </w:tc>
+        <w:tc>
+          <w:tcPr>
+            <w:tcW w:w="4814" w:type="dxa"/>
+          </w:tcPr>
+          <w:p>
+            <w:pPr>
+              <w:ind w:left="1077"/>
+              <w:rPr>
+                <w:rFonts w:ascii="Arial" w:eastAsia="Calibri" w:hAnsi="Arial" w:cs="Arial"/>
+                <w:sz w:val="24"/>
+                <w:lang w:val="en-GB"/>
+              </w:rPr>
+            </w:pPr>
+            <w:r>
+              <w:rPr>
+                <w:rFonts w:ascii="Arial" w:eastAsia="Calibri" w:hAnsi="Arial" w:cs="Arial"/>
+                <w:sz w:val="24"/>
+                <w:lang w:val="en-GB"/>
+              </w:rPr>
+              <w:t>Check that the correct methods are called in base of user type.</w:t>
+            </w:r>
+          </w:p>
+        </w:tc>
+      </w:tr>
+      <w:tr>
+        <w:tc>
+          <w:tcPr>
+            <w:tcW w:w="4814" w:type="dxa"/>
+          </w:tcPr>
+          <w:p>
+            <w:pPr>
+              <w:ind w:left="1077"/>
+              <w:rPr>
+                <w:rFonts w:ascii="Arial" w:eastAsia="Calibri" w:hAnsi="Arial" w:cs="Arial"/>
+                <w:sz w:val="24"/>
+                <w:lang w:val="en-GB"/>
+              </w:rPr>
+            </w:pPr>
+            <w:r>
+              <w:rPr>
+                <w:rFonts w:ascii="Arial" w:eastAsia="Calibri" w:hAnsi="Arial" w:cs="Arial"/>
+                <w:sz w:val="24"/>
+                <w:lang w:val="en-GB"/>
+              </w:rPr>
+              <w:t>Environmental Needs</w:t>
+            </w:r>
+          </w:p>
+        </w:tc>
+        <w:tc>
+          <w:tcPr>
+            <w:tcW w:w="4814" w:type="dxa"/>
+          </w:tcPr>
+          <w:p>
+            <w:pPr>
+              <w:ind w:left="1077"/>
+              <w:rPr>
+                <w:rFonts w:ascii="Arial" w:eastAsia="Calibri" w:hAnsi="Arial" w:cs="Arial"/>
+                <w:sz w:val="24"/>
+                <w:lang w:val="en-GB"/>
+              </w:rPr>
+            </w:pPr>
+            <w:r>
+              <w:rPr>
+                <w:rFonts w:ascii="Arial" w:eastAsia="Calibri" w:hAnsi="Arial" w:cs="Arial"/>
+                <w:sz w:val="24"/>
+                <w:lang w:val="en-GB"/>
+              </w:rPr>
+              <w:t>Dbms manager</w:t>
+            </w:r>
+          </w:p>
+        </w:tc>
+      </w:tr>
+    </w:tbl>
+    <w:p>
+      <w:pPr>
         <w:ind w:left="709"/>
         <w:rPr>
           <w:rFonts w:ascii="Arial" w:hAnsi="Arial" w:cs="Arial"/>
@@ -17064,23 +17973,7 @@
           <w:sz w:val="28"/>
           <w:szCs w:val="28"/>
         </w:rPr>
-        <w:t>3.</w:t>
-      </w:r>
-      <w:r>
-        <w:rPr>
-          <w:rFonts w:ascii="Arial Black" w:hAnsi="Arial Black" w:cs="Arial"/>
-          <w:sz w:val="28"/>
-          <w:szCs w:val="28"/>
-        </w:rPr>
-        <w:t>3</w:t>
-      </w:r>
-      <w:r>
-        <w:rPr>
-          <w:rFonts w:ascii="Arial Black" w:hAnsi="Arial Black" w:cs="Arial"/>
-          <w:sz w:val="28"/>
-          <w:szCs w:val="28"/>
-        </w:rPr>
-        <w:t>.</w:t>
+        <w:t>3.3.</w:t>
       </w:r>
       <w:r>
         <w:rPr>
@@ -17408,7 +18301,6 @@
           <w:sz w:val="28"/>
           <w:szCs w:val="28"/>
         </w:rPr>
-        <w:lastRenderedPageBreak/>
         <w:t>3.</w:t>
       </w:r>
       <w:r>
@@ -17739,29 +18631,35 @@
           <w:szCs w:val="28"/>
         </w:rPr>
       </w:pPr>
-      <w:r>
+    </w:p>
+    <w:p>
+      <w:pPr>
+        <w:pStyle w:val="Paragrafoelenco"/>
+        <w:ind w:left="0"/>
         <w:rPr>
           <w:rFonts w:ascii="Arial Black" w:hAnsi="Arial Black" w:cs="Arial"/>
           <w:sz w:val="28"/>
           <w:szCs w:val="28"/>
         </w:rPr>
-        <w:t>3.</w:t>
-      </w:r>
-      <w:r>
+      </w:pPr>
+    </w:p>
+    <w:p>
+      <w:pPr>
+        <w:pStyle w:val="Paragrafoelenco"/>
+        <w:ind w:left="0"/>
         <w:rPr>
           <w:rFonts w:ascii="Arial Black" w:hAnsi="Arial Black" w:cs="Arial"/>
           <w:sz w:val="28"/>
           <w:szCs w:val="28"/>
         </w:rPr>
-        <w:t>5</w:t>
-      </w:r>
+      </w:pPr>
       <w:r>
         <w:rPr>
           <w:rFonts w:ascii="Arial Black" w:hAnsi="Arial Black" w:cs="Arial"/>
           <w:sz w:val="28"/>
           <w:szCs w:val="28"/>
         </w:rPr>
-        <w:t>.</w:t>
+        <w:t>3.</w:t>
       </w:r>
       <w:r>
         <w:rPr>
@@ -17769,7 +18667,15 @@
           <w:sz w:val="28"/>
           <w:szCs w:val="28"/>
         </w:rPr>
-        <w:t xml:space="preserve"> Mobile application</w:t>
+        <w:t>5</w:t>
+      </w:r>
+      <w:r>
+        <w:rPr>
+          <w:rFonts w:ascii="Arial Black" w:hAnsi="Arial Black" w:cs="Arial"/>
+          <w:sz w:val="28"/>
+          <w:szCs w:val="28"/>
+        </w:rPr>
+        <w:t>. Mobile application</w:t>
       </w:r>
     </w:p>
     <w:tbl>
@@ -18489,42 +19395,6 @@
         </w:rPr>
       </w:pPr>
     </w:p>
-    <w:p>
-      <w:pPr>
-        <w:rPr>
-          <w:rFonts w:ascii="Arial" w:hAnsi="Arial" w:cs="Arial"/>
-          <w:sz w:val="24"/>
-          <w:lang w:val="it-IT"/>
-        </w:rPr>
-      </w:pPr>
-    </w:p>
-    <w:p>
-      <w:pPr>
-        <w:rPr>
-          <w:rFonts w:ascii="Arial" w:hAnsi="Arial" w:cs="Arial"/>
-          <w:sz w:val="24"/>
-          <w:lang w:val="it-IT"/>
-        </w:rPr>
-      </w:pPr>
-    </w:p>
-    <w:p>
-      <w:pPr>
-        <w:rPr>
-          <w:rFonts w:ascii="Arial" w:hAnsi="Arial" w:cs="Arial"/>
-          <w:sz w:val="24"/>
-          <w:lang w:val="it-IT"/>
-        </w:rPr>
-      </w:pPr>
-    </w:p>
-    <w:p>
-      <w:pPr>
-        <w:rPr>
-          <w:rFonts w:ascii="Arial" w:hAnsi="Arial" w:cs="Arial"/>
-          <w:sz w:val="24"/>
-          <w:lang w:val="it-IT"/>
-        </w:rPr>
-      </w:pPr>
-    </w:p>
     <w:tbl>
       <w:tblPr>
         <w:tblStyle w:val="Grigliatabella"/>
@@ -18552,7 +19422,6 @@
                 <w:rFonts w:ascii="Arial" w:hAnsi="Arial" w:cs="Arial"/>
                 <w:sz w:val="24"/>
               </w:rPr>
-              <w:lastRenderedPageBreak/>
               <w:t>Test Procedure ID</w:t>
             </w:r>
           </w:p>
@@ -18676,6 +19545,15 @@
         </w:tc>
       </w:tr>
     </w:tbl>
+    <w:p>
+      <w:pPr>
+        <w:rPr>
+          <w:rFonts w:ascii="Arial" w:hAnsi="Arial" w:cs="Arial"/>
+          <w:sz w:val="24"/>
+          <w:lang w:val="it-IT"/>
+        </w:rPr>
+      </w:pPr>
+    </w:p>
     <w:p>
       <w:pPr>
         <w:rPr>
@@ -19461,42 +20339,6 @@
         </w:rPr>
       </w:pPr>
     </w:p>
-    <w:p>
-      <w:pPr>
-        <w:rPr>
-          <w:rFonts w:ascii="Arial" w:hAnsi="Arial" w:cs="Arial"/>
-          <w:sz w:val="24"/>
-          <w:lang w:val="it-IT"/>
-        </w:rPr>
-      </w:pPr>
-    </w:p>
-    <w:p>
-      <w:pPr>
-        <w:rPr>
-          <w:rFonts w:ascii="Arial" w:hAnsi="Arial" w:cs="Arial"/>
-          <w:sz w:val="24"/>
-          <w:lang w:val="it-IT"/>
-        </w:rPr>
-      </w:pPr>
-    </w:p>
-    <w:p>
-      <w:pPr>
-        <w:rPr>
-          <w:rFonts w:ascii="Arial" w:hAnsi="Arial" w:cs="Arial"/>
-          <w:sz w:val="24"/>
-          <w:lang w:val="it-IT"/>
-        </w:rPr>
-      </w:pPr>
-    </w:p>
-    <w:p>
-      <w:pPr>
-        <w:rPr>
-          <w:rFonts w:ascii="Arial" w:hAnsi="Arial" w:cs="Arial"/>
-          <w:sz w:val="24"/>
-          <w:lang w:val="it-IT"/>
-        </w:rPr>
-      </w:pPr>
-    </w:p>
     <w:tbl>
       <w:tblPr>
         <w:tblStyle w:val="Grigliatabella"/>
@@ -19524,7 +20366,6 @@
                 <w:rFonts w:ascii="Arial" w:hAnsi="Arial" w:cs="Arial"/>
                 <w:sz w:val="24"/>
               </w:rPr>
-              <w:lastRenderedPageBreak/>
               <w:t>Test Procedure ID</w:t>
             </w:r>
           </w:p>
@@ -19656,15 +20497,6 @@
         </w:tc>
       </w:tr>
     </w:tbl>
-    <w:p>
-      <w:pPr>
-        <w:rPr>
-          <w:rFonts w:ascii="Arial" w:hAnsi="Arial" w:cs="Arial"/>
-          <w:sz w:val="24"/>
-          <w:lang w:val="it-IT"/>
-        </w:rPr>
-      </w:pPr>
-    </w:p>
     <w:p>
       <w:pPr>
         <w:rPr>
@@ -19857,6 +20689,33 @@
         </w:rPr>
       </w:pPr>
     </w:p>
+    <w:p>
+      <w:pPr>
+        <w:rPr>
+          <w:rFonts w:ascii="Arial" w:hAnsi="Arial" w:cs="Arial"/>
+          <w:sz w:val="24"/>
+          <w:lang w:val="it-IT"/>
+        </w:rPr>
+      </w:pPr>
+    </w:p>
+    <w:p>
+      <w:pPr>
+        <w:rPr>
+          <w:rFonts w:ascii="Arial" w:hAnsi="Arial" w:cs="Arial"/>
+          <w:sz w:val="24"/>
+          <w:lang w:val="it-IT"/>
+        </w:rPr>
+      </w:pPr>
+    </w:p>
+    <w:p>
+      <w:pPr>
+        <w:rPr>
+          <w:rFonts w:ascii="Arial" w:hAnsi="Arial" w:cs="Arial"/>
+          <w:sz w:val="24"/>
+          <w:lang w:val="it-IT"/>
+        </w:rPr>
+      </w:pPr>
+    </w:p>
     <w:tbl>
       <w:tblPr>
         <w:tblStyle w:val="Grigliatabella"/>
@@ -19884,6 +20743,7 @@
                 <w:rFonts w:ascii="Arial" w:hAnsi="Arial" w:cs="Arial"/>
                 <w:sz w:val="24"/>
               </w:rPr>
+              <w:lastRenderedPageBreak/>
               <w:t>Test Procedure ID</w:t>
             </w:r>
           </w:p>
@@ -20401,7 +21261,6 @@
                 <w:rFonts w:ascii="Arial" w:hAnsi="Arial" w:cs="Arial"/>
                 <w:sz w:val="24"/>
               </w:rPr>
-              <w:lastRenderedPageBreak/>
               <w:t>Test Procedure ID</w:t>
             </w:r>
           </w:p>
@@ -20558,6 +21417,7 @@
           <w:rFonts w:ascii="Arial Black" w:hAnsi="Arial Black" w:cs="Arial"/>
           <w:sz w:val="32"/>
           <w:szCs w:val="32"/>
+          <w:lang w:val="it-IT"/>
         </w:rPr>
       </w:pPr>
     </w:p>
@@ -20822,6 +21682,377 @@
     </w:p>
     <w:p>
       <w:pPr>
+        <w:ind w:left="709"/>
+        <w:rPr>
+          <w:rFonts w:ascii="Arial" w:hAnsi="Arial" w:cs="Arial"/>
+          <w:sz w:val="24"/>
+          <w:szCs w:val="40"/>
+        </w:rPr>
+      </w:pPr>
+      <w:r>
+        <w:rPr>
+          <w:rFonts w:ascii="Arial" w:hAnsi="Arial" w:cs="Arial"/>
+          <w:sz w:val="24"/>
+          <w:szCs w:val="40"/>
+        </w:rPr>
+        <w:t>In this section, we describe the stub we must use for our test integration.</w:t>
+      </w:r>
+    </w:p>
+    <w:p>
+      <w:pPr>
+        <w:ind w:left="709"/>
+        <w:rPr>
+          <w:rFonts w:ascii="Arial" w:hAnsi="Arial" w:cs="Arial"/>
+          <w:sz w:val="24"/>
+          <w:szCs w:val="40"/>
+        </w:rPr>
+      </w:pPr>
+      <w:r>
+        <w:rPr>
+          <w:rFonts w:ascii="Arial" w:hAnsi="Arial" w:cs="Arial"/>
+          <w:sz w:val="24"/>
+          <w:szCs w:val="40"/>
+        </w:rPr>
+        <w:t>Cause we decide to do a bottom-up strategy for our test integration, we won`t use the stubs, but instead of this, we use drivers.</w:t>
+      </w:r>
+    </w:p>
+    <w:p>
+      <w:pPr>
+        <w:ind w:left="709"/>
+        <w:rPr>
+          <w:rFonts w:ascii="Arial" w:hAnsi="Arial" w:cs="Arial"/>
+          <w:sz w:val="24"/>
+          <w:szCs w:val="40"/>
+        </w:rPr>
+      </w:pPr>
+      <w:r>
+        <w:rPr>
+          <w:rFonts w:ascii="Arial" w:hAnsi="Arial" w:cs="Arial"/>
+          <w:sz w:val="24"/>
+          <w:szCs w:val="40"/>
+        </w:rPr>
+        <w:t>The driver</w:t>
+      </w:r>
+      <w:r>
+        <w:rPr>
+          <w:rFonts w:ascii="Arial" w:hAnsi="Arial" w:cs="Arial"/>
+          <w:sz w:val="24"/>
+          <w:szCs w:val="40"/>
+        </w:rPr>
+        <w:t> </w:t>
+      </w:r>
+      <w:r>
+        <w:rPr>
+          <w:rFonts w:ascii="Arial" w:hAnsi="Arial" w:cs="Arial"/>
+          <w:sz w:val="24"/>
+          <w:szCs w:val="40"/>
+        </w:rPr>
+        <w:t xml:space="preserve">is a </w:t>
+      </w:r>
+      <w:r>
+        <w:rPr>
+          <w:rFonts w:ascii="Arial" w:hAnsi="Arial" w:cs="Arial"/>
+          <w:sz w:val="24"/>
+          <w:szCs w:val="40"/>
+        </w:rPr>
+        <w:t>temporary program used to simulate the main module.</w:t>
+      </w:r>
+    </w:p>
+    <w:p>
+      <w:pPr>
+        <w:ind w:left="709"/>
+        <w:rPr>
+          <w:rFonts w:ascii="Arial" w:hAnsi="Arial" w:cs="Arial"/>
+          <w:sz w:val="24"/>
+          <w:szCs w:val="40"/>
+        </w:rPr>
+      </w:pPr>
+      <w:r>
+        <w:rPr>
+          <w:rFonts w:ascii="Arial" w:hAnsi="Arial" w:cs="Arial"/>
+          <w:sz w:val="24"/>
+          <w:szCs w:val="40"/>
+        </w:rPr>
+        <w:t>We have 5 drivers, one for color of the following image</w:t>
+      </w:r>
+    </w:p>
+    <w:p>
+      <w:pPr>
+        <w:ind w:left="709"/>
+        <w:rPr>
+          <w:rFonts w:ascii="Arial" w:hAnsi="Arial" w:cs="Arial"/>
+          <w:sz w:val="24"/>
+          <w:szCs w:val="40"/>
+        </w:rPr>
+      </w:pPr>
+    </w:p>
+    <w:p>
+      <w:pPr>
+        <w:ind w:left="709"/>
+        <w:rPr>
+          <w:rFonts w:ascii="Arial" w:hAnsi="Arial" w:cs="Arial"/>
+          <w:sz w:val="24"/>
+          <w:szCs w:val="40"/>
+        </w:rPr>
+      </w:pPr>
+      <w:r>
+        <w:rPr>
+          <w:rFonts w:ascii="Arial" w:hAnsi="Arial" w:cs="Arial"/>
+          <w:sz w:val="24"/>
+          <w:szCs w:val="40"/>
+        </w:rPr>
+        <w:t xml:space="preserve"> </w:t>
+      </w:r>
+      <w:r>
+        <w:rPr>
+          <w:noProof/>
+          <w:lang w:val="it-IT" w:eastAsia="it-IT"/>
+        </w:rPr>
+        <w:drawing>
+          <wp:inline distT="0" distB="0" distL="0" distR="0" wp14:anchorId="452FA78E" wp14:editId="1A00DAB8">
+            <wp:extent cx="4300537" cy="2831663"/>
+            <wp:effectExtent l="0" t="0" r="5080" b="6985"/>
+            <wp:docPr id="4" name="Immagine 4"/>
+            <wp:cNvGraphicFramePr>
+              <a:graphicFrameLocks xmlns:a="http://schemas.openxmlformats.org/drawingml/2006/main" noChangeAspect="1"/>
+            </wp:cNvGraphicFramePr>
+            <a:graphic xmlns:a="http://schemas.openxmlformats.org/drawingml/2006/main">
+              <a:graphicData uri="http://schemas.openxmlformats.org/drawingml/2006/picture">
+                <pic:pic xmlns:pic="http://schemas.openxmlformats.org/drawingml/2006/picture">
+                  <pic:nvPicPr>
+                    <pic:cNvPr id="1" name="CentralSystemCompLevel.png"/>
+                    <pic:cNvPicPr/>
+                  </pic:nvPicPr>
+                  <pic:blipFill>
+                    <a:blip r:embed="rId10" cstate="print">
+                      <a:extLst>
+                        <a:ext uri="{28A0092B-C50C-407E-A947-70E740481C1C}">
+                          <a14:useLocalDpi xmlns:a14="http://schemas.microsoft.com/office/drawing/2010/main" val="0"/>
+                        </a:ext>
+                      </a:extLst>
+                    </a:blip>
+                    <a:stretch>
+                      <a:fillRect/>
+                    </a:stretch>
+                  </pic:blipFill>
+                  <pic:spPr>
+                    <a:xfrm>
+                      <a:off x="0" y="0"/>
+                      <a:ext cx="4304086" cy="2834000"/>
+                    </a:xfrm>
+                    <a:prstGeom prst="rect">
+                      <a:avLst/>
+                    </a:prstGeom>
+                  </pic:spPr>
+                </pic:pic>
+              </a:graphicData>
+            </a:graphic>
+          </wp:inline>
+        </w:drawing>
+      </w:r>
+    </w:p>
+    <w:p>
+      <w:pPr>
+        <w:ind w:left="709"/>
+        <w:rPr>
+          <w:rFonts w:ascii="Arial" w:hAnsi="Arial" w:cs="Arial"/>
+          <w:sz w:val="24"/>
+          <w:szCs w:val="40"/>
+        </w:rPr>
+      </w:pPr>
+      <w:r>
+        <w:rPr>
+          <w:rFonts w:ascii="Arial" w:hAnsi="Arial" w:cs="Arial"/>
+          <w:sz w:val="24"/>
+          <w:szCs w:val="40"/>
+        </w:rPr>
+        <w:t xml:space="preserve">First driver is the </w:t>
+      </w:r>
+      <w:r>
+        <w:rPr>
+          <w:rFonts w:ascii="Arial" w:hAnsi="Arial" w:cs="Arial"/>
+          <w:color w:val="92D050"/>
+          <w:sz w:val="24"/>
+          <w:szCs w:val="40"/>
+        </w:rPr>
+        <w:t>Green</w:t>
+      </w:r>
+      <w:r>
+        <w:rPr>
+          <w:rFonts w:ascii="Arial" w:hAnsi="Arial" w:cs="Arial"/>
+          <w:color w:val="92D050"/>
+          <w:sz w:val="24"/>
+          <w:szCs w:val="40"/>
+        </w:rPr>
+        <w:t xml:space="preserve"> </w:t>
+      </w:r>
+      <w:r>
+        <w:rPr>
+          <w:rFonts w:ascii="Arial" w:hAnsi="Arial" w:cs="Arial"/>
+          <w:sz w:val="24"/>
+          <w:szCs w:val="40"/>
+        </w:rPr>
+        <w:t>for the Dbms manager</w:t>
+      </w:r>
+      <w:r>
+        <w:rPr>
+          <w:rFonts w:ascii="Arial" w:hAnsi="Arial" w:cs="Arial"/>
+          <w:sz w:val="24"/>
+          <w:szCs w:val="40"/>
+        </w:rPr>
+        <w:t>, this driver create a query for the Dbms.</w:t>
+      </w:r>
+    </w:p>
+    <w:p>
+      <w:pPr>
+        <w:ind w:left="709"/>
+        <w:rPr>
+          <w:rFonts w:ascii="Arial" w:hAnsi="Arial" w:cs="Arial"/>
+          <w:sz w:val="24"/>
+          <w:szCs w:val="40"/>
+        </w:rPr>
+      </w:pPr>
+      <w:r>
+        <w:rPr>
+          <w:rFonts w:ascii="Arial" w:hAnsi="Arial" w:cs="Arial"/>
+          <w:sz w:val="24"/>
+          <w:szCs w:val="40"/>
+        </w:rPr>
+        <w:t xml:space="preserve">Second is the </w:t>
+      </w:r>
+      <w:r>
+        <w:rPr>
+          <w:rFonts w:ascii="Arial" w:hAnsi="Arial" w:cs="Arial"/>
+          <w:color w:val="FF0000"/>
+          <w:sz w:val="24"/>
+          <w:szCs w:val="40"/>
+        </w:rPr>
+        <w:t>Red</w:t>
+      </w:r>
+      <w:r>
+        <w:rPr>
+          <w:rFonts w:ascii="Arial" w:hAnsi="Arial" w:cs="Arial"/>
+          <w:sz w:val="24"/>
+          <w:szCs w:val="40"/>
+        </w:rPr>
+        <w:t>,</w:t>
+      </w:r>
+      <w:r>
+        <w:rPr>
+          <w:rFonts w:ascii="Arial" w:hAnsi="Arial" w:cs="Arial"/>
+          <w:sz w:val="24"/>
+          <w:szCs w:val="40"/>
+        </w:rPr>
+        <w:t xml:space="preserve"> this driver contains the main action of our system, this action will be use with the session manager or the Dbms manager.</w:t>
+      </w:r>
+    </w:p>
+    <w:p>
+      <w:pPr>
+        <w:ind w:left="709"/>
+        <w:rPr>
+          <w:rFonts w:ascii="Arial" w:hAnsi="Arial" w:cs="Arial"/>
+          <w:sz w:val="24"/>
+          <w:szCs w:val="40"/>
+        </w:rPr>
+      </w:pPr>
+      <w:r>
+        <w:rPr>
+          <w:rFonts w:ascii="Arial" w:hAnsi="Arial" w:cs="Arial"/>
+          <w:sz w:val="24"/>
+          <w:szCs w:val="40"/>
+        </w:rPr>
+        <w:t xml:space="preserve">Third </w:t>
+      </w:r>
+      <w:r>
+        <w:rPr>
+          <w:rFonts w:ascii="Arial" w:hAnsi="Arial" w:cs="Arial"/>
+          <w:color w:val="FFFF00"/>
+          <w:sz w:val="24"/>
+          <w:szCs w:val="40"/>
+        </w:rPr>
+        <w:t>Yellow</w:t>
+      </w:r>
+      <w:r>
+        <w:rPr>
+          <w:rFonts w:ascii="Arial" w:hAnsi="Arial" w:cs="Arial"/>
+          <w:sz w:val="24"/>
+          <w:szCs w:val="40"/>
+        </w:rPr>
+        <w:t>, this driver parses the request to the right component one.</w:t>
+      </w:r>
+    </w:p>
+    <w:p>
+      <w:pPr>
+        <w:ind w:left="709"/>
+        <w:rPr>
+          <w:rFonts w:ascii="Arial" w:hAnsi="Arial" w:cs="Arial"/>
+          <w:sz w:val="24"/>
+          <w:szCs w:val="40"/>
+        </w:rPr>
+      </w:pPr>
+      <w:r>
+        <w:rPr>
+          <w:rFonts w:ascii="Arial" w:hAnsi="Arial" w:cs="Arial"/>
+          <w:sz w:val="24"/>
+          <w:szCs w:val="40"/>
+        </w:rPr>
+        <w:t xml:space="preserve">Fourth </w:t>
+      </w:r>
+      <w:r>
+        <w:rPr>
+          <w:rFonts w:ascii="Arial" w:hAnsi="Arial" w:cs="Arial"/>
+          <w:color w:val="0070C0"/>
+          <w:sz w:val="24"/>
+          <w:szCs w:val="40"/>
+        </w:rPr>
+        <w:t>Blue</w:t>
+      </w:r>
+      <w:r>
+        <w:rPr>
+          <w:rFonts w:ascii="Arial" w:hAnsi="Arial" w:cs="Arial"/>
+          <w:sz w:val="24"/>
+          <w:szCs w:val="40"/>
+        </w:rPr>
+        <w:t>, this driver receives the request from the client and parses it.</w:t>
+      </w:r>
+    </w:p>
+    <w:p>
+      <w:pPr>
+        <w:ind w:left="709"/>
+        <w:rPr>
+          <w:rFonts w:ascii="Arial" w:hAnsi="Arial" w:cs="Arial"/>
+          <w:sz w:val="24"/>
+          <w:szCs w:val="40"/>
+        </w:rPr>
+      </w:pPr>
+      <w:r>
+        <w:rPr>
+          <w:rFonts w:ascii="Arial" w:hAnsi="Arial" w:cs="Arial"/>
+          <w:sz w:val="24"/>
+          <w:szCs w:val="40"/>
+        </w:rPr>
+        <w:t xml:space="preserve">Final is </w:t>
+      </w:r>
+      <w:r>
+        <w:rPr>
+          <w:rFonts w:ascii="Arial" w:hAnsi="Arial" w:cs="Arial"/>
+          <w:color w:val="7030A0"/>
+          <w:sz w:val="24"/>
+          <w:szCs w:val="40"/>
+        </w:rPr>
+        <w:t>Purple</w:t>
+      </w:r>
+      <w:r>
+        <w:rPr>
+          <w:rFonts w:ascii="Arial" w:hAnsi="Arial" w:cs="Arial"/>
+          <w:sz w:val="24"/>
+          <w:szCs w:val="40"/>
+        </w:rPr>
+        <w:t>, this driver receives the result of the action and sends them to the right client.</w:t>
+      </w:r>
+    </w:p>
+    <w:p>
+      <w:pPr>
         <w:pStyle w:val="Paragrafoelenco"/>
         <w:numPr>
           <w:ilvl w:val="0"/>
@@ -21184,7 +22415,6 @@
           <w:szCs w:val="24"/>
           <w:lang w:val="it-IT"/>
         </w:rPr>
-        <w:lastRenderedPageBreak/>
         <w:t xml:space="preserve"> </w:t>
       </w:r>
     </w:p>
@@ -21225,7 +22455,7 @@
       </w:pPr>
     </w:p>
     <w:sectPr>
-      <w:footerReference w:type="default" r:id="rId10"/>
+      <w:footerReference w:type="default" r:id="rId11"/>
       <w:pgSz w:w="11906" w:h="16838"/>
       <w:pgMar w:top="1417" w:right="1134" w:bottom="1134" w:left="1134" w:header="708" w:footer="708" w:gutter="0"/>
       <w:cols w:space="708"/>
@@ -21270,6 +22500,7 @@
         <w:docPartUnique/>
       </w:docPartObj>
     </w:sdtPr>
+    <w:sdtEndPr/>
     <w:sdtContent>
       <w:p>
         <w:pPr>
@@ -22784,6 +24015,7 @@
   <w:style w:type="character" w:default="1" w:styleId="Carpredefinitoparagrafo">
     <w:name w:val="Default Paragraph Font"/>
     <w:uiPriority w:val="1"/>
+    <w:semiHidden/>
     <w:unhideWhenUsed/>
   </w:style>
   <w:style w:type="table" w:default="1" w:styleId="Tabellanormale">
@@ -22901,6 +24133,27 @@
     <w:rPr>
       <w:lang w:val="en-US"/>
     </w:rPr>
+  </w:style>
+  <w:style w:type="table" w:customStyle="1" w:styleId="Grigliatabella1">
+    <w:name w:val="Griglia tabella1"/>
+    <w:basedOn w:val="Tabellanormale"/>
+    <w:next w:val="Grigliatabella"/>
+    <w:uiPriority w:val="39"/>
+    <w:rsid w:val="00203DA6"/>
+    <w:pPr>
+      <w:spacing w:after="0" w:line="240" w:lineRule="auto"/>
+      <w:ind w:left="0"/>
+    </w:pPr>
+    <w:tblPr>
+      <w:tblBorders>
+        <w:top w:val="single" w:sz="4" w:space="0" w:color="auto"/>
+        <w:left w:val="single" w:sz="4" w:space="0" w:color="auto"/>
+        <w:bottom w:val="single" w:sz="4" w:space="0" w:color="auto"/>
+        <w:right w:val="single" w:sz="4" w:space="0" w:color="auto"/>
+        <w:insideH w:val="single" w:sz="4" w:space="0" w:color="auto"/>
+        <w:insideV w:val="single" w:sz="4" w:space="0" w:color="auto"/>
+      </w:tblBorders>
+    </w:tblPr>
   </w:style>
 </w:styles>
 </file>

</xml_diff>